<commit_message>
made changes to design doc
</commit_message>
<xml_diff>
--- a/design8724970.docx
+++ b/design8724970.docx
@@ -66,11 +66,33 @@
           <w:b/>
         </w:rPr>
       </w:pPr>
+      <w:proofErr w:type="spellStart"/>
       <w:r>
         <w:rPr>
           <w:b/>
         </w:rPr>
-        <w:t>November 14, 2014</w:t>
+        <w:t>Version</w:t>
+      </w:r>
+      <w:proofErr w:type="spellEnd"/>
+      <w:r>
+        <w:rPr>
+          <w:b/>
+        </w:rPr>
+        <w:t xml:space="preserve"> 4 (</w:t>
+      </w:r>
+      <w:proofErr w:type="gramStart"/>
+      <w:r>
+        <w:rPr>
+          <w:b/>
+        </w:rPr>
+        <w:t>November</w:t>
+      </w:r>
+      <w:proofErr w:type="gramEnd"/>
+      <w:r>
+        <w:rPr>
+          <w:b/>
+        </w:rPr>
+        <w:t xml:space="preserve"> 23, 2014)</w:t>
       </w:r>
     </w:p>
     <w:p>
@@ -725,11 +747,17 @@
       </w:r>
       <w:proofErr w:type="spellStart"/>
       <w:r>
-        <w:t>implementation</w:t>
-      </w:r>
-      <w:proofErr w:type="spellEnd"/>
-      <w:r>
-        <w:t xml:space="preserve"> has 2 </w:t>
+        <w:t>implement</w:t>
+      </w:r>
+      <w:r>
+        <w:t>ation</w:t>
+      </w:r>
+      <w:proofErr w:type="spellEnd"/>
+      <w:r>
+        <w:t xml:space="preserve"> has 3</w:t>
+      </w:r>
+      <w:r>
+        <w:t xml:space="preserve"> </w:t>
       </w:r>
       <w:proofErr w:type="spellStart"/>
       <w:r>
@@ -746,6 +774,41 @@
       <w:proofErr w:type="spellEnd"/>
       <w:r>
         <w:t>:</w:t>
+      </w:r>
+      <w:r>
+        <w:t xml:space="preserve"> </w:t>
+      </w:r>
+      <w:proofErr w:type="spellStart"/>
+      <w:r>
+        <w:t>Puzzle</w:t>
+      </w:r>
+      <w:proofErr w:type="spellEnd"/>
+      <w:r>
+        <w:t xml:space="preserve"> </w:t>
+      </w:r>
+      <w:proofErr w:type="spellStart"/>
+      <w:r>
+        <w:t>layout</w:t>
+      </w:r>
+      <w:proofErr w:type="spellEnd"/>
+      <w:r>
+        <w:t xml:space="preserve">. </w:t>
+      </w:r>
+      <w:proofErr w:type="spellStart"/>
+      <w:r>
+        <w:t>Puzzle</w:t>
+      </w:r>
+      <w:proofErr w:type="spellEnd"/>
+      <w:r>
+        <w:t xml:space="preserve"> </w:t>
+      </w:r>
+      <w:proofErr w:type="spellStart"/>
+      <w:r>
+        <w:t>rules</w:t>
+      </w:r>
+      <w:proofErr w:type="spellEnd"/>
+      <w:r>
+        <w:t>, and State</w:t>
       </w:r>
     </w:p>
     <w:p>
@@ -753,61 +816,1279 @@
         <w:pStyle w:val="Lijstalinea"/>
         <w:numPr>
           <w:ilvl w:val="0"/>
-          <w:numId w:val="3"/>
+          <w:numId w:val="6"/>
         </w:numPr>
       </w:pPr>
-      <w:proofErr w:type="spellStart"/>
-      <w:r>
-        <w:t>Puzzle</w:t>
-      </w:r>
-      <w:proofErr w:type="spellEnd"/>
-      <w:r>
+      <w:r>
+        <w:t xml:space="preserve">The </w:t>
+      </w:r>
+      <w:proofErr w:type="spellStart"/>
+      <w:r>
+        <w:rPr>
+          <w:b/>
+        </w:rPr>
+        <w:t>puzzle</w:t>
+      </w:r>
+      <w:proofErr w:type="spellEnd"/>
+      <w:r>
+        <w:rPr>
+          <w:b/>
+        </w:rPr>
         <w:t xml:space="preserve"> </w:t>
       </w:r>
       <w:proofErr w:type="spellStart"/>
       <w:r>
+        <w:rPr>
+          <w:b/>
+        </w:rPr>
         <w:t>layout</w:t>
       </w:r>
       <w:proofErr w:type="spellEnd"/>
+      <w:r>
+        <w:t xml:space="preserve"> </w:t>
+      </w:r>
+      <w:proofErr w:type="spellStart"/>
+      <w:r>
+        <w:t>uses</w:t>
+      </w:r>
+      <w:proofErr w:type="spellEnd"/>
+      <w:r>
+        <w:t xml:space="preserve"> a </w:t>
+      </w:r>
+      <w:proofErr w:type="spellStart"/>
+      <w:r>
+        <w:t>dynamic</w:t>
+      </w:r>
+      <w:proofErr w:type="spellEnd"/>
+      <w:r>
+        <w:t xml:space="preserve"> GUI (as a </w:t>
+      </w:r>
+      <w:proofErr w:type="spellStart"/>
+      <w:r>
+        <w:t>combination</w:t>
+      </w:r>
+      <w:proofErr w:type="spellEnd"/>
+      <w:r>
+        <w:t xml:space="preserve"> of XML and Java), </w:t>
+      </w:r>
+      <w:proofErr w:type="gramStart"/>
+      <w:r>
+        <w:t xml:space="preserve">a  </w:t>
+      </w:r>
+      <w:proofErr w:type="spellStart"/>
+      <w:proofErr w:type="gramEnd"/>
+      <w:r>
+        <w:t>ListViews</w:t>
+      </w:r>
+      <w:proofErr w:type="spellEnd"/>
+      <w:r>
+        <w:t xml:space="preserve"> (</w:t>
+      </w:r>
+      <w:proofErr w:type="spellStart"/>
+      <w:r>
+        <w:t>which</w:t>
+      </w:r>
+      <w:proofErr w:type="spellEnd"/>
+      <w:r>
+        <w:t xml:space="preserve"> </w:t>
+      </w:r>
+      <w:proofErr w:type="spellStart"/>
+      <w:r>
+        <w:t>will</w:t>
+      </w:r>
+      <w:proofErr w:type="spellEnd"/>
+      <w:r>
+        <w:t xml:space="preserve"> </w:t>
+      </w:r>
+      <w:proofErr w:type="spellStart"/>
+      <w:r>
+        <w:t>hold</w:t>
+      </w:r>
+      <w:proofErr w:type="spellEnd"/>
+      <w:r>
+        <w:t xml:space="preserve"> </w:t>
+      </w:r>
+      <w:proofErr w:type="spellStart"/>
+      <w:r>
+        <w:t>various</w:t>
+      </w:r>
+      <w:proofErr w:type="spellEnd"/>
+      <w:r>
+        <w:t xml:space="preserve"> </w:t>
+      </w:r>
+      <w:proofErr w:type="spellStart"/>
+      <w:r>
+        <w:t>options</w:t>
+      </w:r>
+      <w:proofErr w:type="spellEnd"/>
+      <w:r>
+        <w:t xml:space="preserve"> of the game) and a bitmap </w:t>
+      </w:r>
+      <w:proofErr w:type="spellStart"/>
+      <w:r>
+        <w:t>class</w:t>
+      </w:r>
+      <w:proofErr w:type="spellEnd"/>
+      <w:r>
+        <w:t xml:space="preserve"> (</w:t>
+      </w:r>
+      <w:proofErr w:type="spellStart"/>
+      <w:r>
+        <w:t>for</w:t>
+      </w:r>
+      <w:proofErr w:type="spellEnd"/>
+      <w:r>
+        <w:t xml:space="preserve"> </w:t>
+      </w:r>
+      <w:proofErr w:type="spellStart"/>
+      <w:r>
+        <w:t>resizing</w:t>
+      </w:r>
+      <w:proofErr w:type="spellEnd"/>
+      <w:r>
+        <w:t xml:space="preserve"> </w:t>
+      </w:r>
+      <w:proofErr w:type="spellStart"/>
+      <w:r>
+        <w:t>an</w:t>
+      </w:r>
+      <w:proofErr w:type="spellEnd"/>
+      <w:r>
+        <w:t xml:space="preserve"> image, </w:t>
+      </w:r>
+      <w:proofErr w:type="spellStart"/>
+      <w:r>
+        <w:t>breaking</w:t>
+      </w:r>
+      <w:proofErr w:type="spellEnd"/>
+      <w:r>
+        <w:t xml:space="preserve"> up </w:t>
+      </w:r>
+      <w:proofErr w:type="spellStart"/>
+      <w:r>
+        <w:t>an</w:t>
+      </w:r>
+      <w:proofErr w:type="spellEnd"/>
+      <w:r>
+        <w:t xml:space="preserve"> image, and </w:t>
+      </w:r>
+      <w:proofErr w:type="spellStart"/>
+      <w:r>
+        <w:t>cropping</w:t>
+      </w:r>
+      <w:proofErr w:type="spellEnd"/>
+      <w:r>
+        <w:t xml:space="preserve"> the image).</w:t>
+      </w:r>
+    </w:p>
+    <w:p>
+      <w:pPr>
+        <w:pStyle w:val="Lijstalinea"/>
+      </w:pPr>
     </w:p>
     <w:p>
       <w:pPr>
         <w:pStyle w:val="Lijstalinea"/>
         <w:numPr>
           <w:ilvl w:val="0"/>
-          <w:numId w:val="3"/>
+          <w:numId w:val="6"/>
         </w:numPr>
       </w:pPr>
-      <w:proofErr w:type="spellStart"/>
-      <w:r>
-        <w:t>Puzzle</w:t>
+      <w:r>
+        <w:t xml:space="preserve">The base </w:t>
+      </w:r>
+      <w:proofErr w:type="spellStart"/>
+      <w:r>
+        <w:t>for</w:t>
       </w:r>
       <w:proofErr w:type="spellEnd"/>
       <w:r>
         <w:t xml:space="preserve"> </w:t>
       </w:r>
-      <w:proofErr w:type="spellStart"/>
-      <w:r>
+      <w:proofErr w:type="gramStart"/>
+      <w:r>
+        <w:t xml:space="preserve">the  </w:t>
+      </w:r>
+      <w:proofErr w:type="spellStart"/>
+      <w:proofErr w:type="gramEnd"/>
+      <w:r>
+        <w:rPr>
+          <w:b/>
+        </w:rPr>
+        <w:t>p</w:t>
+      </w:r>
+      <w:r>
+        <w:rPr>
+          <w:b/>
+        </w:rPr>
+        <w:t>uzzle</w:t>
+      </w:r>
+      <w:proofErr w:type="spellEnd"/>
+      <w:r>
+        <w:rPr>
+          <w:b/>
+        </w:rPr>
+        <w:t xml:space="preserve"> </w:t>
+      </w:r>
+      <w:proofErr w:type="spellStart"/>
+      <w:r>
+        <w:rPr>
+          <w:b/>
+        </w:rPr>
         <w:t>rules</w:t>
       </w:r>
       <w:proofErr w:type="spellEnd"/>
+      <w:r>
+        <w:t xml:space="preserve"> (</w:t>
+      </w:r>
+      <w:proofErr w:type="spellStart"/>
+      <w:r>
+        <w:t>gameplay</w:t>
+      </w:r>
+      <w:proofErr w:type="spellEnd"/>
+      <w:r>
+        <w:t xml:space="preserve">) is </w:t>
+      </w:r>
+      <w:proofErr w:type="spellStart"/>
+      <w:r>
+        <w:t>that</w:t>
+      </w:r>
+      <w:proofErr w:type="spellEnd"/>
+      <w:r>
+        <w:t xml:space="preserve"> </w:t>
+      </w:r>
+      <w:proofErr w:type="spellStart"/>
+      <w:r>
+        <w:t>each</w:t>
+      </w:r>
+      <w:proofErr w:type="spellEnd"/>
+      <w:r>
+        <w:t xml:space="preserve"> part of image (the </w:t>
+      </w:r>
+      <w:proofErr w:type="spellStart"/>
+      <w:r>
+        <w:t>tile</w:t>
+      </w:r>
+      <w:proofErr w:type="spellEnd"/>
+      <w:r>
+        <w:t xml:space="preserve">) </w:t>
+      </w:r>
+      <w:proofErr w:type="spellStart"/>
+      <w:r>
+        <w:t>will</w:t>
+      </w:r>
+      <w:proofErr w:type="spellEnd"/>
+      <w:r>
+        <w:t xml:space="preserve"> </w:t>
+      </w:r>
+      <w:proofErr w:type="spellStart"/>
+      <w:r>
+        <w:t>receive</w:t>
+      </w:r>
+      <w:proofErr w:type="spellEnd"/>
+      <w:r>
+        <w:t xml:space="preserve"> a </w:t>
+      </w:r>
+      <w:proofErr w:type="spellStart"/>
+      <w:r>
+        <w:t>tag</w:t>
+      </w:r>
+      <w:proofErr w:type="spellEnd"/>
+      <w:r>
+        <w:t xml:space="preserve"> </w:t>
+      </w:r>
+      <w:proofErr w:type="spellStart"/>
+      <w:r>
+        <w:t>which</w:t>
+      </w:r>
+      <w:proofErr w:type="spellEnd"/>
+      <w:r>
+        <w:t xml:space="preserve"> </w:t>
+      </w:r>
+      <w:proofErr w:type="spellStart"/>
+      <w:r>
+        <w:t>indicates</w:t>
+      </w:r>
+      <w:proofErr w:type="spellEnd"/>
+      <w:r>
+        <w:t xml:space="preserve"> the </w:t>
+      </w:r>
+      <w:proofErr w:type="spellStart"/>
+      <w:r>
+        <w:t>unique</w:t>
+      </w:r>
+      <w:proofErr w:type="spellEnd"/>
+      <w:r>
+        <w:t xml:space="preserve"> </w:t>
+      </w:r>
+      <w:proofErr w:type="spellStart"/>
+      <w:r>
+        <w:t>location</w:t>
+      </w:r>
+      <w:proofErr w:type="spellEnd"/>
+      <w:r>
+        <w:t xml:space="preserve"> (most </w:t>
+      </w:r>
+      <w:proofErr w:type="spellStart"/>
+      <w:r>
+        <w:t>likely</w:t>
+      </w:r>
+      <w:proofErr w:type="spellEnd"/>
+      <w:r>
+        <w:t xml:space="preserve"> a </w:t>
+      </w:r>
+      <w:proofErr w:type="spellStart"/>
+      <w:r>
+        <w:t>number</w:t>
+      </w:r>
+      <w:proofErr w:type="spellEnd"/>
+      <w:r>
+        <w:t xml:space="preserve">).  The blank </w:t>
+      </w:r>
+      <w:proofErr w:type="spellStart"/>
+      <w:r>
+        <w:t>tile</w:t>
+      </w:r>
+      <w:proofErr w:type="spellEnd"/>
+      <w:r>
+        <w:t xml:space="preserve"> </w:t>
+      </w:r>
+      <w:proofErr w:type="spellStart"/>
+      <w:r>
+        <w:t>will</w:t>
+      </w:r>
+      <w:proofErr w:type="spellEnd"/>
+      <w:r>
+        <w:t xml:space="preserve"> </w:t>
+      </w:r>
+      <w:proofErr w:type="spellStart"/>
+      <w:r>
+        <w:t>be</w:t>
+      </w:r>
+      <w:proofErr w:type="spellEnd"/>
+      <w:r>
+        <w:t xml:space="preserve"> </w:t>
+      </w:r>
+      <w:proofErr w:type="spellStart"/>
+      <w:r>
+        <w:t>represe</w:t>
+      </w:r>
+      <w:r>
+        <w:t>nted</w:t>
+      </w:r>
+      <w:proofErr w:type="spellEnd"/>
+      <w:r>
+        <w:t xml:space="preserve"> </w:t>
+      </w:r>
+      <w:proofErr w:type="spellStart"/>
+      <w:r>
+        <w:t>with</w:t>
+      </w:r>
+      <w:proofErr w:type="spellEnd"/>
+      <w:r>
+        <w:t xml:space="preserve"> the tab </w:t>
+      </w:r>
+      <w:proofErr w:type="gramStart"/>
+      <w:r>
+        <w:t xml:space="preserve">´blank´.  </w:t>
+      </w:r>
+      <w:proofErr w:type="gramEnd"/>
+      <w:r>
+        <w:t xml:space="preserve">The </w:t>
+      </w:r>
+      <w:proofErr w:type="spellStart"/>
+      <w:r>
+        <w:t>tiles</w:t>
+      </w:r>
+      <w:proofErr w:type="spellEnd"/>
+      <w:r>
+        <w:t xml:space="preserve"> </w:t>
+      </w:r>
+      <w:proofErr w:type="spellStart"/>
+      <w:r>
+        <w:t>will</w:t>
+      </w:r>
+      <w:proofErr w:type="spellEnd"/>
+      <w:r>
+        <w:t xml:space="preserve"> </w:t>
+      </w:r>
+      <w:proofErr w:type="spellStart"/>
+      <w:r>
+        <w:t>be</w:t>
+      </w:r>
+      <w:proofErr w:type="spellEnd"/>
+      <w:r>
+        <w:t xml:space="preserve"> </w:t>
+      </w:r>
+      <w:proofErr w:type="spellStart"/>
+      <w:r>
+        <w:t>represented</w:t>
+      </w:r>
+      <w:proofErr w:type="spellEnd"/>
+      <w:r>
+        <w:t xml:space="preserve"> in a </w:t>
+      </w:r>
+      <w:proofErr w:type="spellStart"/>
+      <w:r>
+        <w:t>Table</w:t>
+      </w:r>
+      <w:proofErr w:type="spellEnd"/>
+      <w:r>
+        <w:t xml:space="preserve"> </w:t>
+      </w:r>
+      <w:proofErr w:type="spellStart"/>
+      <w:r>
+        <w:t>layout</w:t>
+      </w:r>
+      <w:proofErr w:type="spellEnd"/>
+      <w:r>
+        <w:t xml:space="preserve"> </w:t>
+      </w:r>
+      <w:proofErr w:type="spellStart"/>
+      <w:r>
+        <w:t>form</w:t>
+      </w:r>
+      <w:proofErr w:type="spellEnd"/>
+      <w:r>
+        <w:t xml:space="preserve"> </w:t>
+      </w:r>
+    </w:p>
+    <w:p>
+      <w:pPr>
+        <w:pStyle w:val="Lijstalinea"/>
+      </w:pPr>
+    </w:p>
+    <w:p>
+      <w:pPr>
+        <w:pStyle w:val="Lijstalinea"/>
+      </w:pPr>
+      <w:r>
+        <w:t xml:space="preserve">The </w:t>
+      </w:r>
+      <w:proofErr w:type="spellStart"/>
+      <w:r>
+        <w:t>gameplay</w:t>
+      </w:r>
+      <w:proofErr w:type="spellEnd"/>
+      <w:r>
+        <w:t xml:space="preserve"> </w:t>
+      </w:r>
+      <w:proofErr w:type="spellStart"/>
+      <w:r>
+        <w:t>itself</w:t>
+      </w:r>
+      <w:proofErr w:type="spellEnd"/>
+      <w:r>
+        <w:t xml:space="preserve"> </w:t>
+      </w:r>
+      <w:proofErr w:type="spellStart"/>
+      <w:r>
+        <w:t>will</w:t>
+      </w:r>
+      <w:proofErr w:type="spellEnd"/>
+      <w:r>
+        <w:t xml:space="preserve"> </w:t>
+      </w:r>
+      <w:proofErr w:type="spellStart"/>
+      <w:r>
+        <w:t>be</w:t>
+      </w:r>
+      <w:proofErr w:type="spellEnd"/>
+      <w:r>
+        <w:t xml:space="preserve"> in </w:t>
+      </w:r>
+      <w:proofErr w:type="spellStart"/>
+      <w:r>
+        <w:t>two</w:t>
+      </w:r>
+      <w:proofErr w:type="spellEnd"/>
+      <w:r>
+        <w:t xml:space="preserve"> </w:t>
+      </w:r>
+      <w:proofErr w:type="spellStart"/>
+      <w:r>
+        <w:t>distinct</w:t>
+      </w:r>
+      <w:proofErr w:type="spellEnd"/>
+      <w:r>
+        <w:t xml:space="preserve"> </w:t>
+      </w:r>
+      <w:proofErr w:type="spellStart"/>
+      <w:r>
+        <w:t>methods</w:t>
+      </w:r>
+      <w:proofErr w:type="spellEnd"/>
+      <w:r>
+        <w:t xml:space="preserve">: the swap </w:t>
+      </w:r>
+      <w:proofErr w:type="spellStart"/>
+      <w:r>
+        <w:t>method</w:t>
+      </w:r>
+      <w:proofErr w:type="spellEnd"/>
+      <w:r>
+        <w:t xml:space="preserve"> and the </w:t>
+      </w:r>
+      <w:proofErr w:type="spellStart"/>
+      <w:r>
+        <w:t>checkSolution</w:t>
+      </w:r>
+      <w:proofErr w:type="spellEnd"/>
+      <w:r>
+        <w:t xml:space="preserve"> </w:t>
+      </w:r>
+      <w:proofErr w:type="spellStart"/>
+      <w:r>
+        <w:t>method</w:t>
+      </w:r>
+      <w:proofErr w:type="spellEnd"/>
+      <w:r>
+        <w:t>.</w:t>
+      </w:r>
+    </w:p>
+    <w:p>
+      <w:pPr>
+        <w:pStyle w:val="Lijstalinea"/>
+      </w:pPr>
+    </w:p>
+    <w:p>
+      <w:pPr>
+        <w:pStyle w:val="Lijstalinea"/>
+      </w:pPr>
+      <w:r>
+        <w:t xml:space="preserve">The </w:t>
+      </w:r>
+      <w:proofErr w:type="spellStart"/>
+      <w:r>
+        <w:t>tiles</w:t>
+      </w:r>
+      <w:proofErr w:type="spellEnd"/>
+      <w:r>
+        <w:t xml:space="preserve"> </w:t>
+      </w:r>
+      <w:proofErr w:type="spellStart"/>
+      <w:r>
+        <w:t>will</w:t>
+      </w:r>
+      <w:proofErr w:type="spellEnd"/>
+      <w:r>
+        <w:t xml:space="preserve"> </w:t>
+      </w:r>
+      <w:proofErr w:type="spellStart"/>
+      <w:r>
+        <w:t>be</w:t>
+      </w:r>
+      <w:proofErr w:type="spellEnd"/>
+      <w:r>
+        <w:t xml:space="preserve"> </w:t>
+      </w:r>
+      <w:proofErr w:type="spellStart"/>
+      <w:r>
+        <w:t>swapped</w:t>
+      </w:r>
+      <w:proofErr w:type="spellEnd"/>
+      <w:r>
+        <w:t xml:space="preserve"> </w:t>
+      </w:r>
+      <w:proofErr w:type="spellStart"/>
+      <w:r>
+        <w:t>when</w:t>
+      </w:r>
+      <w:proofErr w:type="spellEnd"/>
+      <w:r>
+        <w:t xml:space="preserve">: (1) the </w:t>
+      </w:r>
+      <w:proofErr w:type="spellStart"/>
+      <w:r>
+        <w:t>tile</w:t>
+      </w:r>
+      <w:proofErr w:type="spellEnd"/>
+      <w:r>
+        <w:t xml:space="preserve"> is </w:t>
+      </w:r>
+      <w:proofErr w:type="spellStart"/>
+      <w:r>
+        <w:t>touched</w:t>
+      </w:r>
+      <w:proofErr w:type="spellEnd"/>
+      <w:r>
+        <w:t xml:space="preserve"> </w:t>
+      </w:r>
+      <w:proofErr w:type="spellStart"/>
+      <w:r>
+        <w:t>setOnClickListener</w:t>
+      </w:r>
+      <w:proofErr w:type="spellEnd"/>
+      <w:r>
+        <w:t xml:space="preserve">) and is </w:t>
+      </w:r>
+      <w:proofErr w:type="spellStart"/>
+      <w:r>
+        <w:t>next</w:t>
+      </w:r>
+      <w:proofErr w:type="spellEnd"/>
+      <w:r>
+        <w:t xml:space="preserve"> to </w:t>
+      </w:r>
+      <w:proofErr w:type="spellStart"/>
+      <w:r>
+        <w:t>an</w:t>
+      </w:r>
+      <w:proofErr w:type="spellEnd"/>
+      <w:r>
+        <w:t xml:space="preserve"> </w:t>
+      </w:r>
+      <w:proofErr w:type="spellStart"/>
+      <w:r>
+        <w:t>empty</w:t>
+      </w:r>
+      <w:proofErr w:type="spellEnd"/>
+      <w:r>
+        <w:t xml:space="preserve"> </w:t>
+      </w:r>
+      <w:proofErr w:type="spellStart"/>
+      <w:r>
+        <w:t>tile</w:t>
+      </w:r>
+      <w:proofErr w:type="spellEnd"/>
+      <w:r>
+        <w:t xml:space="preserve">, </w:t>
+      </w:r>
+      <w:proofErr w:type="spellStart"/>
+      <w:r>
+        <w:t>provided</w:t>
+      </w:r>
+      <w:proofErr w:type="spellEnd"/>
+      <w:r>
+        <w:t xml:space="preserve"> the </w:t>
+      </w:r>
+      <w:proofErr w:type="spellStart"/>
+      <w:r>
+        <w:t>following</w:t>
+      </w:r>
+      <w:proofErr w:type="spellEnd"/>
+      <w:r>
+        <w:t xml:space="preserve"> </w:t>
+      </w:r>
+      <w:proofErr w:type="spellStart"/>
+      <w:r>
+        <w:t>constraints</w:t>
+      </w:r>
+      <w:proofErr w:type="spellEnd"/>
+      <w:r>
+        <w:t xml:space="preserve">: (a) </w:t>
+      </w:r>
+      <w:proofErr w:type="spellStart"/>
+      <w:r>
+        <w:t>tile</w:t>
+      </w:r>
+      <w:proofErr w:type="spellEnd"/>
+      <w:r>
+        <w:t xml:space="preserve"> is </w:t>
+      </w:r>
+      <w:proofErr w:type="spellStart"/>
+      <w:r>
+        <w:t>next</w:t>
+      </w:r>
+      <w:proofErr w:type="spellEnd"/>
+      <w:r>
+        <w:t xml:space="preserve"> to blank </w:t>
+      </w:r>
+      <w:proofErr w:type="spellStart"/>
+      <w:r>
+        <w:t>tile</w:t>
+      </w:r>
+      <w:proofErr w:type="spellEnd"/>
+      <w:r>
+        <w:t xml:space="preserve">, (b) </w:t>
+      </w:r>
+      <w:proofErr w:type="spellStart"/>
+      <w:r>
+        <w:t>tile</w:t>
+      </w:r>
+      <w:proofErr w:type="spellEnd"/>
+      <w:r>
+        <w:t xml:space="preserve"> is </w:t>
+      </w:r>
+      <w:proofErr w:type="spellStart"/>
+      <w:proofErr w:type="gramStart"/>
+      <w:r>
+        <w:t>not</w:t>
+      </w:r>
+      <w:proofErr w:type="spellEnd"/>
+      <w:proofErr w:type="gramEnd"/>
+      <w:r>
+        <w:t xml:space="preserve"> </w:t>
+      </w:r>
+      <w:proofErr w:type="spellStart"/>
+      <w:r>
+        <w:t>swapped</w:t>
+      </w:r>
+      <w:proofErr w:type="spellEnd"/>
+      <w:r>
+        <w:t xml:space="preserve"> </w:t>
+      </w:r>
+      <w:proofErr w:type="spellStart"/>
+      <w:r>
+        <w:t>on</w:t>
+      </w:r>
+      <w:proofErr w:type="spellEnd"/>
+      <w:r>
+        <w:t xml:space="preserve"> </w:t>
+      </w:r>
+      <w:proofErr w:type="spellStart"/>
+      <w:r>
+        <w:t>side</w:t>
+      </w:r>
+      <w:proofErr w:type="spellEnd"/>
+      <w:r>
+        <w:t xml:space="preserve"> of board.</w:t>
+      </w:r>
+    </w:p>
+    <w:p>
+      <w:pPr>
+        <w:pStyle w:val="Lijstalinea"/>
+      </w:pPr>
+    </w:p>
+    <w:p>
+      <w:pPr>
+        <w:pStyle w:val="Lijstalinea"/>
+      </w:pPr>
+      <w:r>
+        <w:lastRenderedPageBreak/>
+        <w:t xml:space="preserve">The </w:t>
+      </w:r>
+      <w:proofErr w:type="spellStart"/>
+      <w:r>
+        <w:t>swapping</w:t>
+      </w:r>
+      <w:proofErr w:type="spellEnd"/>
+      <w:r>
+        <w:t xml:space="preserve"> must </w:t>
+      </w:r>
+      <w:proofErr w:type="spellStart"/>
+      <w:r>
+        <w:t>take</w:t>
+      </w:r>
+      <w:proofErr w:type="spellEnd"/>
+      <w:r>
+        <w:t xml:space="preserve"> place in the </w:t>
+      </w:r>
+      <w:proofErr w:type="spellStart"/>
+      <w:r>
+        <w:t>internal</w:t>
+      </w:r>
+      <w:proofErr w:type="spellEnd"/>
+      <w:r>
+        <w:t xml:space="preserve"> </w:t>
+      </w:r>
+      <w:proofErr w:type="spellStart"/>
+      <w:r>
+        <w:t>representation</w:t>
+      </w:r>
+      <w:proofErr w:type="spellEnd"/>
+      <w:r>
+        <w:t xml:space="preserve"> as </w:t>
+      </w:r>
+      <w:proofErr w:type="spellStart"/>
+      <w:r>
+        <w:t>well</w:t>
+      </w:r>
+      <w:proofErr w:type="spellEnd"/>
+      <w:r>
+        <w:t xml:space="preserve"> as </w:t>
+      </w:r>
+      <w:proofErr w:type="spellStart"/>
+      <w:r>
+        <w:t>visually</w:t>
+      </w:r>
+      <w:proofErr w:type="spellEnd"/>
+      <w:r>
+        <w:t>.</w:t>
+      </w:r>
+    </w:p>
+    <w:p>
+      <w:pPr>
+        <w:pStyle w:val="Lijstalinea"/>
+      </w:pPr>
+    </w:p>
+    <w:p>
+      <w:pPr>
+        <w:pStyle w:val="Lijstalinea"/>
+      </w:pPr>
+      <w:r>
+        <w:t xml:space="preserve">The </w:t>
+      </w:r>
+      <w:proofErr w:type="spellStart"/>
+      <w:r>
+        <w:t>method</w:t>
+      </w:r>
+      <w:proofErr w:type="spellEnd"/>
+      <w:r>
+        <w:t xml:space="preserve"> </w:t>
+      </w:r>
+      <w:proofErr w:type="spellStart"/>
+      <w:r>
+        <w:t>will</w:t>
+      </w:r>
+      <w:proofErr w:type="spellEnd"/>
+      <w:r>
+        <w:t xml:space="preserve"> </w:t>
+      </w:r>
+      <w:proofErr w:type="spellStart"/>
+      <w:r>
+        <w:t>be</w:t>
+      </w:r>
+      <w:proofErr w:type="spellEnd"/>
+      <w:r>
+        <w:t xml:space="preserve"> as </w:t>
+      </w:r>
+      <w:proofErr w:type="spellStart"/>
+      <w:r>
+        <w:t>such</w:t>
+      </w:r>
+      <w:proofErr w:type="spellEnd"/>
+      <w:r>
+        <w:t>:</w:t>
+      </w:r>
+    </w:p>
+    <w:p>
+      <w:pPr>
+        <w:pStyle w:val="Lijstalinea"/>
+        <w:ind w:left="1416"/>
+      </w:pPr>
+      <w:r>
+        <w:t xml:space="preserve">- </w:t>
+      </w:r>
+      <w:proofErr w:type="spellStart"/>
+      <w:r>
+        <w:t>find</w:t>
+      </w:r>
+      <w:proofErr w:type="spellEnd"/>
+      <w:r>
+        <w:t xml:space="preserve"> </w:t>
+      </w:r>
+      <w:proofErr w:type="spellStart"/>
+      <w:r>
+        <w:t>tile</w:t>
+      </w:r>
+      <w:proofErr w:type="spellEnd"/>
+      <w:r>
+        <w:t xml:space="preserve"> </w:t>
+      </w:r>
+      <w:proofErr w:type="spellStart"/>
+      <w:r>
+        <w:t>tapped</w:t>
+      </w:r>
+      <w:proofErr w:type="spellEnd"/>
+      <w:r>
+        <w:t xml:space="preserve"> </w:t>
+      </w:r>
+      <w:proofErr w:type="spellStart"/>
+      <w:r>
+        <w:t>on</w:t>
+      </w:r>
+      <w:proofErr w:type="spellEnd"/>
+      <w:r>
+        <w:t xml:space="preserve"> (</w:t>
+      </w:r>
+      <w:proofErr w:type="spellStart"/>
+      <w:r>
+        <w:t>tapped</w:t>
+      </w:r>
+      <w:proofErr w:type="spellEnd"/>
+      <w:r>
+        <w:t>)</w:t>
+      </w:r>
+    </w:p>
+    <w:p>
+      <w:pPr>
+        <w:pStyle w:val="Lijstalinea"/>
+        <w:ind w:left="1416"/>
+      </w:pPr>
+      <w:r>
+        <w:t xml:space="preserve">- </w:t>
+      </w:r>
+      <w:proofErr w:type="spellStart"/>
+      <w:proofErr w:type="gramStart"/>
+      <w:r>
+        <w:t>find</w:t>
+      </w:r>
+      <w:proofErr w:type="spellEnd"/>
+      <w:r>
+        <w:t xml:space="preserve">  </w:t>
+      </w:r>
+      <w:proofErr w:type="spellStart"/>
+      <w:proofErr w:type="gramEnd"/>
+      <w:r>
+        <w:t>empty</w:t>
+      </w:r>
+      <w:proofErr w:type="spellEnd"/>
+      <w:r>
+        <w:t xml:space="preserve"> </w:t>
+      </w:r>
+      <w:proofErr w:type="spellStart"/>
+      <w:r>
+        <w:t>tile</w:t>
+      </w:r>
+      <w:proofErr w:type="spellEnd"/>
+      <w:r>
+        <w:t xml:space="preserve"> (</w:t>
+      </w:r>
+      <w:proofErr w:type="spellStart"/>
+      <w:r>
+        <w:t>emtpty</w:t>
+      </w:r>
+      <w:proofErr w:type="spellEnd"/>
+      <w:r>
+        <w:t>)</w:t>
+      </w:r>
+    </w:p>
+    <w:p>
+      <w:pPr>
+        <w:pStyle w:val="Lijstalinea"/>
+        <w:ind w:left="1416"/>
+      </w:pPr>
+      <w:r>
+        <w:t xml:space="preserve">- </w:t>
+      </w:r>
+      <w:proofErr w:type="spellStart"/>
+      <w:r>
+        <w:t>if</w:t>
+      </w:r>
+      <w:proofErr w:type="spellEnd"/>
+      <w:r>
+        <w:t xml:space="preserve"> </w:t>
+      </w:r>
+      <w:proofErr w:type="spellStart"/>
+      <w:r>
+        <w:t>tapped</w:t>
+      </w:r>
+      <w:proofErr w:type="spellEnd"/>
+      <w:r>
+        <w:t xml:space="preserve"> is </w:t>
+      </w:r>
+      <w:proofErr w:type="spellStart"/>
+      <w:r>
+        <w:t>next</w:t>
+      </w:r>
+      <w:proofErr w:type="spellEnd"/>
+      <w:r>
+        <w:t xml:space="preserve"> to </w:t>
+      </w:r>
+      <w:proofErr w:type="spellStart"/>
+      <w:r>
+        <w:t>empty</w:t>
+      </w:r>
+      <w:proofErr w:type="spellEnd"/>
+      <w:r>
+        <w:t xml:space="preserve"> &gt;</w:t>
+      </w:r>
+    </w:p>
+    <w:p>
+      <w:pPr>
+        <w:pStyle w:val="Lijstalinea"/>
+        <w:ind w:left="1416"/>
+      </w:pPr>
+      <w:r>
+        <w:tab/>
+      </w:r>
+      <w:proofErr w:type="gramStart"/>
+      <w:r>
+        <w:t>switch</w:t>
+      </w:r>
+      <w:proofErr w:type="gramEnd"/>
+      <w:r>
+        <w:t xml:space="preserve"> </w:t>
+      </w:r>
+      <w:proofErr w:type="spellStart"/>
+      <w:r>
+        <w:t>empty</w:t>
+      </w:r>
+      <w:proofErr w:type="spellEnd"/>
+      <w:r>
+        <w:t xml:space="preserve"> and </w:t>
+      </w:r>
+      <w:proofErr w:type="spellStart"/>
+      <w:r>
+        <w:t>tapped</w:t>
+      </w:r>
+      <w:proofErr w:type="spellEnd"/>
+    </w:p>
+    <w:p>
+      <w:pPr>
+        <w:pStyle w:val="Lijstalinea"/>
+      </w:pPr>
+    </w:p>
+    <w:p>
+      <w:pPr>
+        <w:ind w:left="708"/>
+      </w:pPr>
+      <w:r>
+        <w:t xml:space="preserve">The </w:t>
+      </w:r>
+      <w:proofErr w:type="spellStart"/>
+      <w:r>
+        <w:t>checkSolution</w:t>
+      </w:r>
+      <w:proofErr w:type="spellEnd"/>
+      <w:r>
+        <w:t xml:space="preserve"> </w:t>
+      </w:r>
+      <w:proofErr w:type="spellStart"/>
+      <w:r>
+        <w:t>method</w:t>
+      </w:r>
+      <w:proofErr w:type="spellEnd"/>
+      <w:r>
+        <w:t xml:space="preserve"> is to check </w:t>
+      </w:r>
+      <w:proofErr w:type="spellStart"/>
+      <w:r>
+        <w:t>whether</w:t>
+      </w:r>
+      <w:proofErr w:type="spellEnd"/>
+      <w:r>
+        <w:t xml:space="preserve"> </w:t>
+      </w:r>
+      <w:proofErr w:type="gramStart"/>
+      <w:r>
+        <w:t>all</w:t>
+      </w:r>
+      <w:proofErr w:type="gramEnd"/>
+      <w:r>
+        <w:t xml:space="preserve"> </w:t>
+      </w:r>
+      <w:proofErr w:type="spellStart"/>
+      <w:r>
+        <w:t>tiles</w:t>
+      </w:r>
+      <w:proofErr w:type="spellEnd"/>
+      <w:r>
+        <w:t xml:space="preserve"> are in order (and the game is won). The </w:t>
+      </w:r>
+      <w:proofErr w:type="spellStart"/>
+      <w:r>
+        <w:t>method</w:t>
+      </w:r>
+      <w:proofErr w:type="spellEnd"/>
+      <w:r>
+        <w:t xml:space="preserve"> </w:t>
+      </w:r>
+      <w:proofErr w:type="spellStart"/>
+      <w:r>
+        <w:t>might</w:t>
+      </w:r>
+      <w:proofErr w:type="spellEnd"/>
+      <w:r>
+        <w:t xml:space="preserve"> </w:t>
+      </w:r>
+      <w:proofErr w:type="spellStart"/>
+      <w:r>
+        <w:t>be</w:t>
+      </w:r>
+      <w:proofErr w:type="spellEnd"/>
+      <w:r>
+        <w:t xml:space="preserve"> as </w:t>
+      </w:r>
+      <w:proofErr w:type="spellStart"/>
+      <w:r>
+        <w:t>such</w:t>
+      </w:r>
+      <w:proofErr w:type="spellEnd"/>
+      <w:r>
+        <w:t xml:space="preserve"> (to </w:t>
+      </w:r>
+      <w:proofErr w:type="spellStart"/>
+      <w:r>
+        <w:t>be</w:t>
+      </w:r>
+      <w:proofErr w:type="spellEnd"/>
+      <w:r>
+        <w:t xml:space="preserve"> </w:t>
+      </w:r>
+      <w:proofErr w:type="spellStart"/>
+      <w:r>
+        <w:t>further</w:t>
+      </w:r>
+      <w:proofErr w:type="spellEnd"/>
+      <w:r>
+        <w:t xml:space="preserve"> </w:t>
+      </w:r>
+      <w:proofErr w:type="spellStart"/>
+      <w:r>
+        <w:t>investigated</w:t>
+      </w:r>
+      <w:proofErr w:type="spellEnd"/>
+      <w:r>
+        <w:t>):</w:t>
+      </w:r>
+    </w:p>
+    <w:p>
+      <w:pPr>
+        <w:ind w:left="708"/>
+      </w:pPr>
+      <w:r>
+        <w:t xml:space="preserve">The </w:t>
+      </w:r>
+      <w:proofErr w:type="spellStart"/>
+      <w:r>
+        <w:t>elements</w:t>
+      </w:r>
+      <w:proofErr w:type="spellEnd"/>
+      <w:r>
+        <w:t xml:space="preserve"> are </w:t>
+      </w:r>
+      <w:proofErr w:type="spellStart"/>
+      <w:r>
+        <w:t>displayed</w:t>
+      </w:r>
+      <w:proofErr w:type="spellEnd"/>
+      <w:r>
+        <w:t xml:space="preserve"> in a </w:t>
+      </w:r>
+      <w:proofErr w:type="spellStart"/>
+      <w:r>
+        <w:t>TableLayout</w:t>
+      </w:r>
+      <w:proofErr w:type="spellEnd"/>
+      <w:r>
+        <w:t xml:space="preserve"> </w:t>
+      </w:r>
+      <w:proofErr w:type="spellStart"/>
+      <w:r>
+        <w:t>form</w:t>
+      </w:r>
+      <w:proofErr w:type="spellEnd"/>
+      <w:r>
+        <w:t xml:space="preserve">.  </w:t>
+      </w:r>
+      <w:proofErr w:type="spellStart"/>
+      <w:r>
+        <w:t>Tiles</w:t>
+      </w:r>
+      <w:proofErr w:type="spellEnd"/>
+      <w:r>
+        <w:t xml:space="preserve"> </w:t>
+      </w:r>
+      <w:proofErr w:type="spellStart"/>
+      <w:r>
+        <w:t>can</w:t>
+      </w:r>
+      <w:proofErr w:type="spellEnd"/>
+      <w:r>
+        <w:t xml:space="preserve"> </w:t>
+      </w:r>
+      <w:proofErr w:type="spellStart"/>
+      <w:r>
+        <w:t>be</w:t>
+      </w:r>
+      <w:proofErr w:type="spellEnd"/>
+      <w:r>
+        <w:t xml:space="preserve"> </w:t>
+      </w:r>
+      <w:proofErr w:type="spellStart"/>
+      <w:r>
+        <w:t>accessed</w:t>
+      </w:r>
+      <w:proofErr w:type="spellEnd"/>
+      <w:r>
+        <w:t xml:space="preserve"> </w:t>
+      </w:r>
+      <w:proofErr w:type="spellStart"/>
+      <w:r>
+        <w:t>through</w:t>
+      </w:r>
+      <w:proofErr w:type="spellEnd"/>
+      <w:r>
+        <w:t xml:space="preserve"> (x</w:t>
+      </w:r>
+      <w:proofErr w:type="gramStart"/>
+      <w:r>
+        <w:t>,y</w:t>
+      </w:r>
+      <w:proofErr w:type="gramEnd"/>
+      <w:r>
+        <w:t xml:space="preserve">).  In the correct </w:t>
+      </w:r>
+      <w:proofErr w:type="spellStart"/>
+      <w:r>
+        <w:t>solution</w:t>
+      </w:r>
+      <w:proofErr w:type="spellEnd"/>
+      <w:r>
+        <w:t xml:space="preserve"> of a 3 x 3 </w:t>
+      </w:r>
+      <w:proofErr w:type="spellStart"/>
+      <w:proofErr w:type="gramStart"/>
+      <w:r>
+        <w:t>grid</w:t>
+      </w:r>
+      <w:proofErr w:type="spellEnd"/>
+      <w:r>
+        <w:t xml:space="preserve">,   </w:t>
+      </w:r>
+      <w:proofErr w:type="gramEnd"/>
+      <w:r>
+        <w:t xml:space="preserve">the </w:t>
+      </w:r>
+      <w:proofErr w:type="spellStart"/>
+      <w:r>
+        <w:t>tags</w:t>
+      </w:r>
+      <w:proofErr w:type="spellEnd"/>
+      <w:r>
+        <w:t xml:space="preserve"> of </w:t>
+      </w:r>
+      <w:proofErr w:type="spellStart"/>
+      <w:r>
+        <w:t>tile</w:t>
+      </w:r>
+      <w:proofErr w:type="spellEnd"/>
+      <w:r>
+        <w:t xml:space="preserve"> (2,2) </w:t>
+      </w:r>
+      <w:proofErr w:type="spellStart"/>
+      <w:r>
+        <w:t>should</w:t>
+      </w:r>
+      <w:proofErr w:type="spellEnd"/>
+      <w:r>
+        <w:t xml:space="preserve"> e.g. </w:t>
+      </w:r>
+      <w:proofErr w:type="spellStart"/>
+      <w:r>
+        <w:t>be</w:t>
+      </w:r>
+      <w:proofErr w:type="spellEnd"/>
+      <w:r>
+        <w:t xml:space="preserve"> 5</w:t>
+      </w:r>
     </w:p>
     <w:p/>
     <w:p>
+      <w:pPr>
+        <w:pStyle w:val="Lijstalinea"/>
+        <w:numPr>
+          <w:ilvl w:val="0"/>
+          <w:numId w:val="6"/>
+        </w:numPr>
+      </w:pPr>
       <w:r>
         <w:t xml:space="preserve">The </w:t>
       </w:r>
-      <w:proofErr w:type="spellStart"/>
-      <w:r>
-        <w:t>layout</w:t>
-      </w:r>
-      <w:proofErr w:type="spellEnd"/>
+      <w:r>
+        <w:rPr>
+          <w:b/>
+        </w:rPr>
+        <w:t>State</w:t>
+      </w:r>
       <w:r>
         <w:t xml:space="preserve"> </w:t>
       </w:r>
       <w:proofErr w:type="spellStart"/>
       <w:r>
-        <w:t>will</w:t>
+        <w:t>method</w:t>
       </w:r>
       <w:proofErr w:type="spellEnd"/>
       <w:r>
@@ -815,6 +2096,62 @@
       </w:r>
       <w:proofErr w:type="spellStart"/>
       <w:r>
+        <w:t>ensures</w:t>
+      </w:r>
+      <w:proofErr w:type="spellEnd"/>
+      <w:r>
+        <w:t xml:space="preserve"> the </w:t>
+      </w:r>
+      <w:proofErr w:type="spellStart"/>
+      <w:r>
+        <w:t>possibility</w:t>
+      </w:r>
+      <w:proofErr w:type="spellEnd"/>
+      <w:r>
+        <w:t xml:space="preserve"> of </w:t>
+      </w:r>
+      <w:proofErr w:type="spellStart"/>
+      <w:r>
+        <w:t>continuation</w:t>
+      </w:r>
+      <w:proofErr w:type="spellEnd"/>
+      <w:r>
+        <w:t xml:space="preserve"> of a game </w:t>
+      </w:r>
+      <w:proofErr w:type="spellStart"/>
+      <w:r>
+        <w:t>after</w:t>
+      </w:r>
+      <w:proofErr w:type="spellEnd"/>
+      <w:r>
+        <w:t xml:space="preserve"> a </w:t>
+      </w:r>
+      <w:proofErr w:type="spellStart"/>
+      <w:r>
+        <w:t>quit</w:t>
+      </w:r>
+      <w:proofErr w:type="spellEnd"/>
+      <w:r>
+        <w:t xml:space="preserve">. The </w:t>
+      </w:r>
+      <w:proofErr w:type="spellStart"/>
+      <w:r>
+        <w:t>following</w:t>
+      </w:r>
+      <w:proofErr w:type="spellEnd"/>
+      <w:r>
+        <w:t xml:space="preserve"> data </w:t>
+      </w:r>
+      <w:proofErr w:type="spellStart"/>
+      <w:r>
+        <w:t>should</w:t>
+      </w:r>
+      <w:proofErr w:type="spellEnd"/>
+      <w:r>
+        <w:t xml:space="preserve"> </w:t>
+      </w:r>
+      <w:proofErr w:type="spellStart"/>
+      <w:r>
         <w:t>be</w:t>
       </w:r>
       <w:proofErr w:type="spellEnd"/>
@@ -823,7 +2160,15 @@
       </w:r>
       <w:proofErr w:type="spellStart"/>
       <w:r>
-        <w:t>done</w:t>
+        <w:t>saved</w:t>
+      </w:r>
+      <w:proofErr w:type="spellEnd"/>
+      <w:r>
+        <w:t xml:space="preserve"> to </w:t>
+      </w:r>
+      <w:proofErr w:type="spellStart"/>
+      <w:r>
+        <w:t>be</w:t>
       </w:r>
       <w:proofErr w:type="spellEnd"/>
       <w:r>
@@ -831,56 +2176,43 @@
       </w:r>
       <w:proofErr w:type="spellStart"/>
       <w:r>
-        <w:t>partly</w:t>
-      </w:r>
-      <w:proofErr w:type="spellEnd"/>
-      <w:r>
-        <w:t xml:space="preserve"> in Java and </w:t>
-      </w:r>
-      <w:proofErr w:type="spellStart"/>
-      <w:r>
-        <w:t>partly</w:t>
-      </w:r>
-      <w:proofErr w:type="spellEnd"/>
-      <w:r>
-        <w:t xml:space="preserve"> in XML</w:t>
-      </w:r>
-    </w:p>
-    <w:p>
-      <w:r>
-        <w:t xml:space="preserve">The </w:t>
-      </w:r>
-      <w:proofErr w:type="spellStart"/>
-      <w:r>
-        <w:t>rules</w:t>
+        <w:t>able</w:t>
+      </w:r>
+      <w:proofErr w:type="spellEnd"/>
+      <w:r>
+        <w:t xml:space="preserve"> to do </w:t>
+      </w:r>
+      <w:proofErr w:type="spellStart"/>
+      <w:r>
+        <w:t>this</w:t>
+      </w:r>
+      <w:proofErr w:type="spellEnd"/>
+      <w:r>
+        <w:t xml:space="preserve">: state of board, </w:t>
+      </w:r>
+      <w:proofErr w:type="spellStart"/>
+      <w:r>
+        <w:t>number</w:t>
       </w:r>
       <w:proofErr w:type="spellEnd"/>
       <w:r>
         <w:t xml:space="preserve"> </w:t>
       </w:r>
-      <w:proofErr w:type="spellStart"/>
-      <w:r>
-        <w:t>will</w:t>
-      </w:r>
-      <w:proofErr w:type="spellEnd"/>
-      <w:r>
-        <w:t xml:space="preserve"> </w:t>
-      </w:r>
-      <w:proofErr w:type="spellStart"/>
-      <w:r>
-        <w:t>be</w:t>
-      </w:r>
-      <w:proofErr w:type="spellEnd"/>
-      <w:r>
-        <w:t xml:space="preserve"> </w:t>
-      </w:r>
-      <w:proofErr w:type="spellStart"/>
-      <w:r>
-        <w:t>coded</w:t>
-      </w:r>
-      <w:proofErr w:type="spellEnd"/>
-      <w:r>
-        <w:t xml:space="preserve"> in Java</w:t>
+      <w:proofErr w:type="gramStart"/>
+      <w:r>
+        <w:t>moves</w:t>
+      </w:r>
+      <w:proofErr w:type="gramEnd"/>
+      <w:r>
+        <w:t xml:space="preserve"> made, and </w:t>
+      </w:r>
+      <w:proofErr w:type="spellStart"/>
+      <w:r>
+        <w:t>difficulty</w:t>
+      </w:r>
+      <w:proofErr w:type="spellEnd"/>
+      <w:r>
+        <w:t xml:space="preserve"> level.</w:t>
       </w:r>
     </w:p>
     <w:p/>
@@ -9604,375 +10936,7 @@
           <w:u w:val="single"/>
         </w:rPr>
       </w:pPr>
-      <w:proofErr w:type="spellStart"/>
-      <w:r>
-        <w:rPr>
-          <w:u w:val="single"/>
-        </w:rPr>
-        <w:t>Activities</w:t>
-      </w:r>
-      <w:proofErr w:type="spellEnd"/>
     </w:p>
-    <w:p>
-      <w:proofErr w:type="spellStart"/>
-      <w:r>
-        <w:t>mainActivity</w:t>
-      </w:r>
-      <w:proofErr w:type="spellEnd"/>
-      <w:r>
-        <w:t xml:space="preserve">: </w:t>
-      </w:r>
-      <w:proofErr w:type="spellStart"/>
-      <w:r>
-        <w:t>onCreate</w:t>
-      </w:r>
-      <w:proofErr w:type="spellEnd"/>
-      <w:r>
-        <w:t xml:space="preserve"> (</w:t>
-      </w:r>
-      <w:proofErr w:type="spellStart"/>
-      <w:r>
-        <w:t>create</w:t>
-      </w:r>
-      <w:proofErr w:type="spellEnd"/>
-      <w:r>
-        <w:t xml:space="preserve"> First </w:t>
-      </w:r>
-      <w:proofErr w:type="gramStart"/>
-      <w:r>
-        <w:t>screen</w:t>
-      </w:r>
-      <w:proofErr w:type="gramEnd"/>
-      <w:r>
-        <w:t xml:space="preserve">), </w:t>
-      </w:r>
-      <w:proofErr w:type="spellStart"/>
-      <w:r>
-        <w:t>onClick</w:t>
-      </w:r>
-      <w:proofErr w:type="spellEnd"/>
-      <w:r>
-        <w:t xml:space="preserve"> (</w:t>
-      </w:r>
-      <w:proofErr w:type="spellStart"/>
-      <w:r>
-        <w:t>when</w:t>
-      </w:r>
-      <w:proofErr w:type="spellEnd"/>
-      <w:r>
-        <w:t xml:space="preserve"> </w:t>
-      </w:r>
-      <w:proofErr w:type="spellStart"/>
-      <w:r>
-        <w:t>choosing</w:t>
-      </w:r>
-      <w:proofErr w:type="spellEnd"/>
-      <w:r>
-        <w:t xml:space="preserve"> </w:t>
-      </w:r>
-      <w:proofErr w:type="spellStart"/>
-      <w:r>
-        <w:t>an</w:t>
-      </w:r>
-      <w:proofErr w:type="spellEnd"/>
-      <w:r>
-        <w:t xml:space="preserve"> </w:t>
-      </w:r>
-      <w:proofErr w:type="spellStart"/>
-      <w:r>
-        <w:t>option</w:t>
-      </w:r>
-      <w:proofErr w:type="spellEnd"/>
-      <w:r>
-        <w:t>)</w:t>
-      </w:r>
-    </w:p>
-    <w:p>
-      <w:proofErr w:type="spellStart"/>
-      <w:r>
-        <w:t>playLevelActivity</w:t>
-      </w:r>
-      <w:proofErr w:type="spellEnd"/>
-      <w:r>
-        <w:t xml:space="preserve">: </w:t>
-      </w:r>
-      <w:proofErr w:type="spellStart"/>
-      <w:r>
-        <w:t>onCreate</w:t>
-      </w:r>
-      <w:proofErr w:type="spellEnd"/>
-      <w:r>
-        <w:t xml:space="preserve"> (</w:t>
-      </w:r>
-      <w:proofErr w:type="spellStart"/>
-      <w:r>
-        <w:t>create</w:t>
-      </w:r>
-      <w:proofErr w:type="spellEnd"/>
-      <w:r>
-        <w:t xml:space="preserve"> screen 2), </w:t>
-      </w:r>
-      <w:proofErr w:type="spellStart"/>
-      <w:r>
-        <w:t>onClick</w:t>
-      </w:r>
-      <w:proofErr w:type="spellEnd"/>
-      <w:r>
-        <w:t xml:space="preserve"> (</w:t>
-      </w:r>
-      <w:proofErr w:type="spellStart"/>
-      <w:r>
-        <w:t>When</w:t>
-      </w:r>
-      <w:proofErr w:type="spellEnd"/>
-      <w:r>
-        <w:t xml:space="preserve"> </w:t>
-      </w:r>
-      <w:proofErr w:type="spellStart"/>
-      <w:r>
-        <w:t>choosing</w:t>
-      </w:r>
-      <w:proofErr w:type="spellEnd"/>
-      <w:r>
-        <w:t xml:space="preserve"> </w:t>
-      </w:r>
-      <w:proofErr w:type="spellStart"/>
-      <w:r>
-        <w:t>an</w:t>
-      </w:r>
-      <w:proofErr w:type="spellEnd"/>
-      <w:r>
-        <w:t xml:space="preserve"> </w:t>
-      </w:r>
-      <w:proofErr w:type="spellStart"/>
-      <w:r>
-        <w:t>option</w:t>
-      </w:r>
-      <w:proofErr w:type="spellEnd"/>
-      <w:r>
-        <w:t xml:space="preserve"> </w:t>
-      </w:r>
-      <w:r>
-        <w:t>)</w:t>
-      </w:r>
-    </w:p>
-    <w:p>
-      <w:proofErr w:type="spellStart"/>
-      <w:r>
-        <w:t>playPictureActivity</w:t>
-      </w:r>
-      <w:proofErr w:type="spellEnd"/>
-      <w:r>
-        <w:t xml:space="preserve">: </w:t>
-      </w:r>
-      <w:proofErr w:type="spellStart"/>
-      <w:r>
-        <w:t>onCreate</w:t>
-      </w:r>
-      <w:proofErr w:type="spellEnd"/>
-      <w:r>
-        <w:t>(</w:t>
-      </w:r>
-      <w:proofErr w:type="spellStart"/>
-      <w:r>
-        <w:t>create</w:t>
-      </w:r>
-      <w:proofErr w:type="spellEnd"/>
-      <w:r>
-        <w:t xml:space="preserve"> screen 3), </w:t>
-      </w:r>
-      <w:proofErr w:type="spellStart"/>
-      <w:r>
-        <w:t>onClick</w:t>
-      </w:r>
-      <w:proofErr w:type="spellEnd"/>
-      <w:r>
-        <w:t xml:space="preserve"> (</w:t>
-      </w:r>
-      <w:proofErr w:type="spellStart"/>
-      <w:r>
-        <w:t>When</w:t>
-      </w:r>
-      <w:proofErr w:type="spellEnd"/>
-      <w:r>
-        <w:t xml:space="preserve"> </w:t>
-      </w:r>
-      <w:proofErr w:type="spellStart"/>
-      <w:r>
-        <w:t>choosing</w:t>
-      </w:r>
-      <w:proofErr w:type="spellEnd"/>
-      <w:r>
-        <w:t xml:space="preserve"> </w:t>
-      </w:r>
-      <w:proofErr w:type="spellStart"/>
-      <w:r>
-        <w:t>an</w:t>
-      </w:r>
-      <w:proofErr w:type="spellEnd"/>
-      <w:r>
-        <w:t xml:space="preserve"> </w:t>
-      </w:r>
-      <w:proofErr w:type="spellStart"/>
-      <w:r>
-        <w:t>option</w:t>
-      </w:r>
-      <w:proofErr w:type="spellEnd"/>
-      <w:r>
-        <w:t>)</w:t>
-      </w:r>
-    </w:p>
-    <w:p>
-      <w:proofErr w:type="spellStart"/>
-      <w:r>
-        <w:t>start</w:t>
-      </w:r>
-      <w:r>
-        <w:t>GameActivity</w:t>
-      </w:r>
-      <w:proofErr w:type="spellEnd"/>
-      <w:r>
-        <w:t xml:space="preserve">: </w:t>
-      </w:r>
-      <w:proofErr w:type="spellStart"/>
-      <w:r>
-        <w:t>onCreate</w:t>
-      </w:r>
-      <w:proofErr w:type="spellEnd"/>
-      <w:r>
-        <w:t xml:space="preserve">, </w:t>
-      </w:r>
-      <w:proofErr w:type="spellStart"/>
-      <w:r>
-        <w:t>onClick</w:t>
-      </w:r>
-      <w:proofErr w:type="spellEnd"/>
-      <w:r>
-        <w:t xml:space="preserve">, </w:t>
-      </w:r>
-      <w:proofErr w:type="spellStart"/>
-      <w:r>
-        <w:t>onQuit</w:t>
-      </w:r>
-      <w:proofErr w:type="spellEnd"/>
-      <w:r>
-        <w:t xml:space="preserve"> (</w:t>
-      </w:r>
-      <w:proofErr w:type="spellStart"/>
-      <w:r>
-        <w:t>touching</w:t>
-      </w:r>
-      <w:proofErr w:type="spellEnd"/>
-      <w:r>
-        <w:t xml:space="preserve"> </w:t>
-      </w:r>
-      <w:proofErr w:type="spellStart"/>
-      <w:r>
-        <w:t>quit</w:t>
-      </w:r>
-      <w:proofErr w:type="spellEnd"/>
-      <w:r>
-        <w:t xml:space="preserve"> button)</w:t>
-      </w:r>
-      <w:r>
-        <w:t xml:space="preserve">, </w:t>
-      </w:r>
-      <w:proofErr w:type="spellStart"/>
-      <w:r>
-        <w:t>onReset</w:t>
-      </w:r>
-      <w:proofErr w:type="spellEnd"/>
-      <w:r>
-        <w:t xml:space="preserve"> (</w:t>
-      </w:r>
-      <w:proofErr w:type="spellStart"/>
-      <w:r>
-        <w:t>touching</w:t>
-      </w:r>
-      <w:proofErr w:type="spellEnd"/>
-      <w:r>
-        <w:t xml:space="preserve"> </w:t>
-      </w:r>
-      <w:proofErr w:type="spellStart"/>
-      <w:r>
-        <w:t>reset</w:t>
-      </w:r>
-      <w:proofErr w:type="spellEnd"/>
-      <w:r>
-        <w:t xml:space="preserve"> button), </w:t>
-      </w:r>
-      <w:proofErr w:type="spellStart"/>
-      <w:r>
-        <w:t>onSolve</w:t>
-      </w:r>
-      <w:proofErr w:type="spellEnd"/>
-      <w:r>
-        <w:t xml:space="preserve"> (</w:t>
-      </w:r>
-      <w:proofErr w:type="spellStart"/>
-      <w:r>
-        <w:t>touching</w:t>
-      </w:r>
-      <w:proofErr w:type="spellEnd"/>
-      <w:r>
-        <w:t xml:space="preserve"> </w:t>
-      </w:r>
-      <w:proofErr w:type="spellStart"/>
-      <w:r>
-        <w:t>solve</w:t>
-      </w:r>
-      <w:proofErr w:type="spellEnd"/>
-      <w:r>
-        <w:t xml:space="preserve"> button)</w:t>
-      </w:r>
-    </w:p>
-    <w:p>
-      <w:proofErr w:type="spellStart"/>
-      <w:r>
-        <w:t>statusGameActivity</w:t>
-      </w:r>
-      <w:proofErr w:type="spellEnd"/>
-      <w:r>
-        <w:t xml:space="preserve">: </w:t>
-      </w:r>
-      <w:proofErr w:type="spellStart"/>
-      <w:r>
-        <w:t>onCreate</w:t>
-      </w:r>
-      <w:proofErr w:type="spellEnd"/>
-      <w:r>
-        <w:t xml:space="preserve">, </w:t>
-      </w:r>
-      <w:proofErr w:type="spellStart"/>
-      <w:r>
-        <w:t>onClick</w:t>
-      </w:r>
-      <w:proofErr w:type="spellEnd"/>
-      <w:r>
-        <w:t xml:space="preserve">, </w:t>
-      </w:r>
-      <w:proofErr w:type="spellStart"/>
-      <w:r>
-        <w:t>onReset</w:t>
-      </w:r>
-      <w:proofErr w:type="spellEnd"/>
-      <w:r>
-        <w:t xml:space="preserve">, </w:t>
-      </w:r>
-      <w:proofErr w:type="spellStart"/>
-      <w:r>
-        <w:t>onSolve</w:t>
-      </w:r>
-      <w:proofErr w:type="spellEnd"/>
-    </w:p>
-    <w:p>
-      <w:proofErr w:type="spellStart"/>
-      <w:r>
-        <w:t>automaticGameActivity</w:t>
-      </w:r>
-      <w:proofErr w:type="spellEnd"/>
-    </w:p>
-    <w:p/>
     <w:p>
       <w:pPr>
         <w:rPr>
@@ -9983,282 +10947,595 @@
         <w:rPr>
           <w:u w:val="single"/>
         </w:rPr>
-        <w:t>Classes</w:t>
-      </w:r>
-    </w:p>
-    <w:p>
-      <w:proofErr w:type="spellStart"/>
-      <w:r>
-        <w:t>MainActivity</w:t>
-      </w:r>
-      <w:proofErr w:type="spellEnd"/>
-      <w:r>
-        <w:t xml:space="preserve">, </w:t>
-      </w:r>
-      <w:proofErr w:type="spellStart"/>
-      <w:r>
-        <w:t>PlayLevelActivity</w:t>
-      </w:r>
-      <w:proofErr w:type="spellEnd"/>
-      <w:r>
-        <w:t xml:space="preserve">, </w:t>
-      </w:r>
-      <w:proofErr w:type="spellStart"/>
-      <w:r>
-        <w:t>PlayPictureActivity</w:t>
-      </w:r>
-      <w:proofErr w:type="spellEnd"/>
-      <w:r>
-        <w:t xml:space="preserve">, </w:t>
-      </w:r>
-      <w:proofErr w:type="spellStart"/>
-      <w:r>
-        <w:t>PlayGameActivity</w:t>
-      </w:r>
-      <w:proofErr w:type="spellEnd"/>
-      <w:r>
-        <w:t xml:space="preserve">, </w:t>
-      </w:r>
-      <w:proofErr w:type="spellStart"/>
-      <w:r>
-        <w:t>PlayGameRules</w:t>
-      </w:r>
-      <w:proofErr w:type="spellEnd"/>
-      <w:r>
-        <w:t xml:space="preserve">, </w:t>
-      </w:r>
-      <w:proofErr w:type="spellStart"/>
-      <w:r>
-        <w:t>PlayGameStart</w:t>
-      </w:r>
-      <w:proofErr w:type="spellEnd"/>
-    </w:p>
-    <w:p/>
-    <w:p>
-      <w:pPr>
+        <w:t>Class1 -</w:t>
+      </w:r>
+      <w:proofErr w:type="spellStart"/>
+      <w:r>
         <w:rPr>
           <w:u w:val="single"/>
         </w:rPr>
-      </w:pPr>
-      <w:r>
-        <w:rPr>
-          <w:u w:val="single"/>
-        </w:rPr>
-        <w:t>Data</w:t>
-      </w:r>
+        <w:t>Activities</w:t>
+      </w:r>
+      <w:proofErr w:type="spellEnd"/>
     </w:p>
     <w:p>
-      <w:r>
-        <w:t xml:space="preserve">The data </w:t>
+      <w:proofErr w:type="spellStart"/>
+      <w:r>
+        <w:t>mainActivity</w:t>
+      </w:r>
+      <w:proofErr w:type="spellEnd"/>
+      <w:r>
+        <w:t xml:space="preserve">: </w:t>
+      </w:r>
+      <w:proofErr w:type="spellStart"/>
+      <w:r>
+        <w:t>onCreate</w:t>
+      </w:r>
+      <w:proofErr w:type="spellEnd"/>
+      <w:r>
+        <w:t xml:space="preserve"> (</w:t>
+      </w:r>
+      <w:proofErr w:type="spellStart"/>
+      <w:r>
+        <w:t>create</w:t>
+      </w:r>
+      <w:proofErr w:type="spellEnd"/>
+      <w:r>
+        <w:t xml:space="preserve"> First </w:t>
       </w:r>
       <w:proofErr w:type="gramStart"/>
       <w:r>
-        <w:t>important</w:t>
+        <w:t>screen</w:t>
       </w:r>
       <w:proofErr w:type="gramEnd"/>
       <w:r>
-        <w:t xml:space="preserve"> is:</w:t>
+        <w:t xml:space="preserve">), </w:t>
+      </w:r>
+      <w:proofErr w:type="spellStart"/>
+      <w:r>
+        <w:t>onClick</w:t>
+      </w:r>
+      <w:proofErr w:type="spellEnd"/>
+      <w:r>
+        <w:t xml:space="preserve"> (</w:t>
+      </w:r>
+      <w:proofErr w:type="spellStart"/>
+      <w:r>
+        <w:t>when</w:t>
+      </w:r>
+      <w:proofErr w:type="spellEnd"/>
+      <w:r>
+        <w:t xml:space="preserve"> </w:t>
+      </w:r>
+      <w:proofErr w:type="spellStart"/>
+      <w:r>
+        <w:t>choosing</w:t>
+      </w:r>
+      <w:proofErr w:type="spellEnd"/>
+      <w:r>
+        <w:t xml:space="preserve"> </w:t>
+      </w:r>
+      <w:proofErr w:type="spellStart"/>
+      <w:r>
+        <w:t>an</w:t>
+      </w:r>
+      <w:proofErr w:type="spellEnd"/>
+      <w:r>
+        <w:t xml:space="preserve"> </w:t>
+      </w:r>
+      <w:proofErr w:type="spellStart"/>
+      <w:r>
+        <w:t>option</w:t>
+      </w:r>
+      <w:proofErr w:type="spellEnd"/>
+      <w:r>
+        <w:t>)</w:t>
+      </w:r>
+    </w:p>
+    <w:p>
+      <w:proofErr w:type="spellStart"/>
+      <w:r>
+        <w:t>playLevelActivity</w:t>
+      </w:r>
+      <w:proofErr w:type="spellEnd"/>
+      <w:r>
+        <w:t xml:space="preserve">: </w:t>
+      </w:r>
+      <w:proofErr w:type="spellStart"/>
+      <w:r>
+        <w:t>onCreate</w:t>
+      </w:r>
+      <w:proofErr w:type="spellEnd"/>
+      <w:r>
+        <w:t xml:space="preserve"> (</w:t>
+      </w:r>
+      <w:proofErr w:type="spellStart"/>
+      <w:r>
+        <w:t>create</w:t>
+      </w:r>
+      <w:proofErr w:type="spellEnd"/>
+      <w:r>
+        <w:t xml:space="preserve"> screen 2), </w:t>
+      </w:r>
+      <w:proofErr w:type="spellStart"/>
+      <w:r>
+        <w:t>onClick</w:t>
+      </w:r>
+      <w:proofErr w:type="spellEnd"/>
+      <w:r>
+        <w:t xml:space="preserve"> (</w:t>
+      </w:r>
+      <w:proofErr w:type="spellStart"/>
+      <w:r>
+        <w:t>When</w:t>
+      </w:r>
+      <w:proofErr w:type="spellEnd"/>
+      <w:r>
+        <w:t xml:space="preserve"> </w:t>
+      </w:r>
+      <w:proofErr w:type="spellStart"/>
+      <w:r>
+        <w:t>choosing</w:t>
+      </w:r>
+      <w:proofErr w:type="spellEnd"/>
+      <w:r>
+        <w:t xml:space="preserve"> </w:t>
+      </w:r>
+      <w:proofErr w:type="spellStart"/>
+      <w:r>
+        <w:t>an</w:t>
+      </w:r>
+      <w:proofErr w:type="spellEnd"/>
+      <w:r>
+        <w:t xml:space="preserve"> </w:t>
+      </w:r>
+      <w:proofErr w:type="spellStart"/>
+      <w:r>
+        <w:t>option</w:t>
+      </w:r>
+      <w:proofErr w:type="spellEnd"/>
+      <w:r>
+        <w:t xml:space="preserve"> </w:t>
+      </w:r>
+      <w:r>
+        <w:t>)</w:t>
+      </w:r>
+    </w:p>
+    <w:p>
+      <w:proofErr w:type="spellStart"/>
+      <w:r>
+        <w:t>playPictureActivity</w:t>
+      </w:r>
+      <w:proofErr w:type="spellEnd"/>
+      <w:r>
+        <w:t xml:space="preserve">: </w:t>
+      </w:r>
+      <w:proofErr w:type="spellStart"/>
+      <w:r>
+        <w:t>onCreate</w:t>
+      </w:r>
+      <w:proofErr w:type="spellEnd"/>
+      <w:r>
+        <w:t>(</w:t>
+      </w:r>
+      <w:proofErr w:type="spellStart"/>
+      <w:r>
+        <w:t>create</w:t>
+      </w:r>
+      <w:proofErr w:type="spellEnd"/>
+      <w:r>
+        <w:t xml:space="preserve"> screen 3), </w:t>
+      </w:r>
+      <w:proofErr w:type="spellStart"/>
+      <w:r>
+        <w:t>onClick</w:t>
+      </w:r>
+      <w:proofErr w:type="spellEnd"/>
+      <w:r>
+        <w:t xml:space="preserve"> (</w:t>
+      </w:r>
+      <w:proofErr w:type="spellStart"/>
+      <w:r>
+        <w:t>When</w:t>
+      </w:r>
+      <w:proofErr w:type="spellEnd"/>
+      <w:r>
+        <w:t xml:space="preserve"> </w:t>
+      </w:r>
+      <w:proofErr w:type="spellStart"/>
+      <w:r>
+        <w:t>choosing</w:t>
+      </w:r>
+      <w:proofErr w:type="spellEnd"/>
+      <w:r>
+        <w:t xml:space="preserve"> </w:t>
+      </w:r>
+      <w:proofErr w:type="spellStart"/>
+      <w:r>
+        <w:t>an</w:t>
+      </w:r>
+      <w:proofErr w:type="spellEnd"/>
+      <w:r>
+        <w:t xml:space="preserve"> </w:t>
+      </w:r>
+      <w:proofErr w:type="spellStart"/>
+      <w:r>
+        <w:t>option</w:t>
+      </w:r>
+      <w:proofErr w:type="spellEnd"/>
+      <w:r>
+        <w:t>)</w:t>
+      </w:r>
+    </w:p>
+    <w:p>
+      <w:r>
+        <w:lastRenderedPageBreak/>
+        <w:t>Class2 (</w:t>
+      </w:r>
+      <w:proofErr w:type="spellStart"/>
+      <w:r>
+        <w:t>Gameplay</w:t>
+      </w:r>
+      <w:proofErr w:type="spellEnd"/>
+      <w:r>
+        <w:t xml:space="preserve">) – </w:t>
+      </w:r>
+      <w:proofErr w:type="spellStart"/>
+      <w:r>
+        <w:t>Activities</w:t>
+      </w:r>
+      <w:proofErr w:type="spellEnd"/>
+    </w:p>
+    <w:p>
+      <w:proofErr w:type="spellStart"/>
+      <w:r>
+        <w:t>start</w:t>
+      </w:r>
+      <w:r>
+        <w:t>GameActivity</w:t>
+      </w:r>
+      <w:proofErr w:type="spellEnd"/>
+      <w:r>
+        <w:t xml:space="preserve">: </w:t>
+      </w:r>
+      <w:proofErr w:type="spellStart"/>
+      <w:r>
+        <w:t>onCreate</w:t>
+      </w:r>
+      <w:proofErr w:type="spellEnd"/>
+      <w:r>
+        <w:t xml:space="preserve">, </w:t>
+      </w:r>
+      <w:proofErr w:type="spellStart"/>
+      <w:r>
+        <w:t>onClick</w:t>
+      </w:r>
+      <w:proofErr w:type="spellEnd"/>
+      <w:r>
+        <w:t xml:space="preserve">, </w:t>
+      </w:r>
+      <w:proofErr w:type="spellStart"/>
+      <w:r>
+        <w:t>onQuit</w:t>
+      </w:r>
+      <w:proofErr w:type="spellEnd"/>
+      <w:r>
+        <w:t xml:space="preserve"> (</w:t>
+      </w:r>
+      <w:proofErr w:type="spellStart"/>
+      <w:r>
+        <w:t>touching</w:t>
+      </w:r>
+      <w:proofErr w:type="spellEnd"/>
+      <w:r>
+        <w:t xml:space="preserve"> </w:t>
+      </w:r>
+      <w:proofErr w:type="spellStart"/>
+      <w:r>
+        <w:t>quit</w:t>
+      </w:r>
+      <w:proofErr w:type="spellEnd"/>
+      <w:r>
+        <w:t xml:space="preserve"> button)</w:t>
+      </w:r>
+      <w:r>
+        <w:t xml:space="preserve">, </w:t>
+      </w:r>
+      <w:proofErr w:type="spellStart"/>
+      <w:r>
+        <w:t>onReset</w:t>
+      </w:r>
+      <w:proofErr w:type="spellEnd"/>
+      <w:r>
+        <w:t xml:space="preserve"> (</w:t>
+      </w:r>
+      <w:proofErr w:type="spellStart"/>
+      <w:r>
+        <w:t>touching</w:t>
+      </w:r>
+      <w:proofErr w:type="spellEnd"/>
+      <w:r>
+        <w:t xml:space="preserve"> </w:t>
+      </w:r>
+      <w:proofErr w:type="spellStart"/>
+      <w:r>
+        <w:t>reset</w:t>
+      </w:r>
+      <w:proofErr w:type="spellEnd"/>
+      <w:r>
+        <w:t xml:space="preserve"> button), </w:t>
+      </w:r>
+      <w:proofErr w:type="spellStart"/>
+      <w:r>
+        <w:t>onSolve</w:t>
+      </w:r>
+      <w:proofErr w:type="spellEnd"/>
+      <w:r>
+        <w:t xml:space="preserve"> (</w:t>
+      </w:r>
+      <w:proofErr w:type="spellStart"/>
+      <w:r>
+        <w:t>touching</w:t>
+      </w:r>
+      <w:proofErr w:type="spellEnd"/>
+      <w:r>
+        <w:t xml:space="preserve"> </w:t>
+      </w:r>
+      <w:proofErr w:type="spellStart"/>
+      <w:r>
+        <w:t>solve</w:t>
+      </w:r>
+      <w:proofErr w:type="spellEnd"/>
+      <w:r>
+        <w:t xml:space="preserve"> button)</w:t>
       </w:r>
     </w:p>
     <w:p>
       <w:pPr>
         <w:pStyle w:val="Lijstalinea"/>
+        <w:numPr>
+          <w:ilvl w:val="0"/>
+          <w:numId w:val="7"/>
+        </w:numPr>
       </w:pPr>
+      <w:proofErr w:type="spellStart"/>
+      <w:r>
+        <w:t>This</w:t>
+      </w:r>
+      <w:proofErr w:type="spellEnd"/>
       <w:r>
         <w:t xml:space="preserve"> </w:t>
       </w:r>
       <w:proofErr w:type="spellStart"/>
       <w:r>
-        <w:t>Difficulty</w:t>
+        <w:t>activity</w:t>
+      </w:r>
+      <w:proofErr w:type="spellEnd"/>
+      <w:r>
+        <w:t xml:space="preserve"> </w:t>
+      </w:r>
+      <w:proofErr w:type="spellStart"/>
+      <w:r>
+        <w:t>hold</w:t>
+      </w:r>
+      <w:proofErr w:type="spellEnd"/>
+      <w:r>
+        <w:t xml:space="preserve"> the game </w:t>
+      </w:r>
+      <w:proofErr w:type="spellStart"/>
+      <w:r>
+        <w:t>rules</w:t>
+      </w:r>
+      <w:proofErr w:type="spellEnd"/>
+      <w:r>
+        <w:t xml:space="preserve"> (the ´</w:t>
+      </w:r>
+      <w:proofErr w:type="spellStart"/>
+      <w:r>
+        <w:t>swapping</w:t>
+      </w:r>
+      <w:proofErr w:type="spellEnd"/>
+      <w:r>
+        <w:t xml:space="preserve">´ and </w:t>
+      </w:r>
+      <w:proofErr w:type="spellStart"/>
+      <w:r>
+        <w:t>checking</w:t>
+      </w:r>
+      <w:proofErr w:type="spellEnd"/>
+      <w:r>
+        <w:t xml:space="preserve"> </w:t>
+      </w:r>
+      <w:proofErr w:type="spellStart"/>
+      <w:r>
+        <w:t>whether</w:t>
+      </w:r>
+      <w:proofErr w:type="spellEnd"/>
+      <w:r>
+        <w:t xml:space="preserve"> the </w:t>
+      </w:r>
+      <w:proofErr w:type="spellStart"/>
+      <w:r>
+        <w:t>solution</w:t>
+      </w:r>
+      <w:proofErr w:type="spellEnd"/>
+      <w:r>
+        <w:t xml:space="preserve"> is correct)</w:t>
+      </w:r>
+    </w:p>
+    <w:p>
+      <w:pPr>
+        <w:ind w:left="30"/>
+      </w:pPr>
+    </w:p>
+    <w:p>
+      <w:proofErr w:type="spellStart"/>
+      <w:r>
+        <w:t>statusGameActivity</w:t>
+      </w:r>
+      <w:proofErr w:type="spellEnd"/>
+      <w:r>
+        <w:t xml:space="preserve">: </w:t>
+      </w:r>
+      <w:proofErr w:type="spellStart"/>
+      <w:r>
+        <w:t>onCreate</w:t>
       </w:r>
       <w:proofErr w:type="spellEnd"/>
       <w:r>
         <w:t xml:space="preserve">, </w:t>
       </w:r>
+      <w:proofErr w:type="spellStart"/>
+      <w:r>
+        <w:t>onClick</w:t>
+      </w:r>
+      <w:proofErr w:type="spellEnd"/>
+      <w:r>
+        <w:t xml:space="preserve">, </w:t>
+      </w:r>
+      <w:proofErr w:type="spellStart"/>
+      <w:r>
+        <w:t>onReset</w:t>
+      </w:r>
+      <w:proofErr w:type="spellEnd"/>
+      <w:r>
+        <w:t xml:space="preserve">, </w:t>
+      </w:r>
+      <w:proofErr w:type="spellStart"/>
+      <w:r>
+        <w:t>onSolve</w:t>
+      </w:r>
+      <w:proofErr w:type="spellEnd"/>
+    </w:p>
+    <w:p>
+      <w:pPr>
+        <w:pStyle w:val="Lijstalinea"/>
+        <w:numPr>
+          <w:ilvl w:val="0"/>
+          <w:numId w:val="7"/>
+        </w:numPr>
+      </w:pPr>
+      <w:proofErr w:type="spellStart"/>
+      <w:r>
+        <w:t>This</w:t>
+      </w:r>
+      <w:proofErr w:type="spellEnd"/>
+      <w:r>
+        <w:t xml:space="preserve"> </w:t>
+      </w:r>
+      <w:proofErr w:type="spellStart"/>
+      <w:r>
+        <w:t>activity</w:t>
+      </w:r>
+      <w:proofErr w:type="spellEnd"/>
+      <w:r>
+        <w:t xml:space="preserve">  </w:t>
+      </w:r>
+      <w:proofErr w:type="spellStart"/>
+      <w:r>
+        <w:t>saves</w:t>
+      </w:r>
+      <w:proofErr w:type="spellEnd"/>
+      <w:r>
+        <w:t xml:space="preserve"> the status  (state of board, </w:t>
+      </w:r>
+      <w:proofErr w:type="spellStart"/>
+      <w:r>
+        <w:t>number</w:t>
+      </w:r>
+      <w:proofErr w:type="spellEnd"/>
+      <w:r>
+        <w:t xml:space="preserve"> </w:t>
+      </w:r>
       <w:proofErr w:type="gramStart"/>
       <w:r>
-        <w:t>picture</w:t>
+        <w:t>moves</w:t>
       </w:r>
       <w:proofErr w:type="gramEnd"/>
       <w:r>
-        <w:t>, game state</w:t>
+        <w:t xml:space="preserve"> made, and </w:t>
+      </w:r>
+      <w:proofErr w:type="spellStart"/>
+      <w:r>
+        <w:t>difficulty</w:t>
+      </w:r>
+      <w:proofErr w:type="spellEnd"/>
+      <w:r>
+        <w:t xml:space="preserve"> level)</w:t>
+      </w:r>
+    </w:p>
+    <w:p>
+      <w:pPr>
+        <w:pStyle w:val="Lijstalinea"/>
+        <w:ind w:left="390"/>
+      </w:pPr>
+    </w:p>
+    <w:p>
+      <w:proofErr w:type="spellStart"/>
+      <w:r>
+        <w:t>automaticGameActivity</w:t>
+      </w:r>
+      <w:proofErr w:type="spellEnd"/>
+    </w:p>
+    <w:p>
+      <w:pPr>
+        <w:pStyle w:val="Lijstalinea"/>
+        <w:numPr>
+          <w:ilvl w:val="0"/>
+          <w:numId w:val="7"/>
+        </w:numPr>
+      </w:pPr>
+      <w:proofErr w:type="spellStart"/>
+      <w:r>
+        <w:t>This</w:t>
+      </w:r>
+      <w:proofErr w:type="spellEnd"/>
+      <w:r>
+        <w:t xml:space="preserve"> </w:t>
+      </w:r>
+      <w:proofErr w:type="spellStart"/>
+      <w:r>
+        <w:t>activity</w:t>
+      </w:r>
+      <w:proofErr w:type="spellEnd"/>
+      <w:r>
+        <w:t xml:space="preserve"> is </w:t>
+      </w:r>
+      <w:proofErr w:type="spellStart"/>
+      <w:r>
+        <w:t>optional</w:t>
+      </w:r>
+      <w:proofErr w:type="spellEnd"/>
+      <w:r>
+        <w:t xml:space="preserve"> and is </w:t>
+      </w:r>
+      <w:proofErr w:type="spellStart"/>
+      <w:r>
+        <w:t>meant</w:t>
+      </w:r>
+      <w:proofErr w:type="spellEnd"/>
+      <w:r>
+        <w:t xml:space="preserve"> to </w:t>
+      </w:r>
+      <w:proofErr w:type="spellStart"/>
+      <w:r>
+        <w:t>automatically</w:t>
+      </w:r>
+      <w:proofErr w:type="spellEnd"/>
+      <w:r>
+        <w:t xml:space="preserve"> </w:t>
+      </w:r>
+      <w:proofErr w:type="spellStart"/>
+      <w:r>
+        <w:t>sove</w:t>
+      </w:r>
+      <w:proofErr w:type="spellEnd"/>
+      <w:r>
+        <w:t xml:space="preserve"> a game</w:t>
       </w:r>
     </w:p>
     <w:p/>
-    <w:p>
-      <w:r>
-        <w:t xml:space="preserve">At the moment I </w:t>
-      </w:r>
-      <w:proofErr w:type="spellStart"/>
-      <w:proofErr w:type="gramStart"/>
-      <w:r>
-        <w:t>am</w:t>
-      </w:r>
-      <w:proofErr w:type="spellEnd"/>
-      <w:proofErr w:type="gramEnd"/>
-      <w:r>
-        <w:t xml:space="preserve"> </w:t>
-      </w:r>
-      <w:proofErr w:type="spellStart"/>
-      <w:r>
-        <w:t>exploring</w:t>
-      </w:r>
-      <w:proofErr w:type="spellEnd"/>
-      <w:r>
-        <w:t xml:space="preserve"> the </w:t>
-      </w:r>
-      <w:proofErr w:type="spellStart"/>
-      <w:r>
-        <w:t>following</w:t>
-      </w:r>
-      <w:proofErr w:type="spellEnd"/>
-      <w:r>
-        <w:t xml:space="preserve"> </w:t>
-      </w:r>
-      <w:proofErr w:type="spellStart"/>
-      <w:r>
-        <w:t>option</w:t>
-      </w:r>
-      <w:proofErr w:type="spellEnd"/>
-      <w:r>
-        <w:t xml:space="preserve"> to </w:t>
-      </w:r>
-      <w:proofErr w:type="spellStart"/>
-      <w:r>
-        <w:t>collect</w:t>
-      </w:r>
-      <w:proofErr w:type="spellEnd"/>
-      <w:r>
-        <w:t xml:space="preserve"> the game´s state:</w:t>
-      </w:r>
-    </w:p>
-    <w:p>
-      <w:r>
-        <w:t xml:space="preserve">- </w:t>
-      </w:r>
-      <w:proofErr w:type="spellStart"/>
-      <w:r>
-        <w:t>assigning</w:t>
-      </w:r>
-      <w:proofErr w:type="spellEnd"/>
-      <w:r>
-        <w:t xml:space="preserve">  a </w:t>
-      </w:r>
-      <w:proofErr w:type="spellStart"/>
-      <w:r>
-        <w:t>variable</w:t>
-      </w:r>
-      <w:proofErr w:type="spellEnd"/>
-      <w:r>
-        <w:t xml:space="preserve"> to </w:t>
-      </w:r>
-      <w:proofErr w:type="spellStart"/>
-      <w:r>
-        <w:t>each</w:t>
-      </w:r>
-      <w:proofErr w:type="spellEnd"/>
-      <w:r>
-        <w:t xml:space="preserve"> of the </w:t>
-      </w:r>
-      <w:proofErr w:type="spellStart"/>
-      <w:r>
-        <w:t>parts</w:t>
-      </w:r>
-      <w:proofErr w:type="spellEnd"/>
-      <w:r>
-        <w:t xml:space="preserve"> of the </w:t>
-      </w:r>
-      <w:proofErr w:type="gramStart"/>
-      <w:r>
-        <w:t>picture</w:t>
-      </w:r>
-      <w:proofErr w:type="gramEnd"/>
-      <w:r>
-        <w:t xml:space="preserve"> (picture has n </w:t>
-      </w:r>
-      <w:proofErr w:type="spellStart"/>
-      <w:r>
-        <w:t>parts</w:t>
-      </w:r>
-      <w:proofErr w:type="spellEnd"/>
-      <w:r>
-        <w:t>).</w:t>
-      </w:r>
-    </w:p>
-    <w:p>
-      <w:r>
-        <w:t xml:space="preserve">- </w:t>
-      </w:r>
-      <w:proofErr w:type="spellStart"/>
-      <w:r>
-        <w:t>assigning</w:t>
-      </w:r>
-      <w:proofErr w:type="spellEnd"/>
-      <w:r>
-        <w:t xml:space="preserve"> a </w:t>
-      </w:r>
-      <w:proofErr w:type="spellStart"/>
-      <w:r>
-        <w:t>variable</w:t>
-      </w:r>
-      <w:proofErr w:type="spellEnd"/>
-      <w:r>
-        <w:t xml:space="preserve"> to </w:t>
-      </w:r>
-      <w:proofErr w:type="spellStart"/>
-      <w:r>
-        <w:t>each</w:t>
-      </w:r>
-      <w:proofErr w:type="spellEnd"/>
-      <w:r>
-        <w:t xml:space="preserve"> of the </w:t>
-      </w:r>
-      <w:proofErr w:type="spellStart"/>
-      <w:r>
-        <w:t>possible</w:t>
-      </w:r>
-      <w:proofErr w:type="spellEnd"/>
-      <w:r>
-        <w:t xml:space="preserve"> </w:t>
-      </w:r>
-      <w:proofErr w:type="spellStart"/>
-      <w:r>
-        <w:t>locations</w:t>
-      </w:r>
-      <w:proofErr w:type="spellEnd"/>
-      <w:r>
-        <w:t>.</w:t>
-      </w:r>
-    </w:p>
-    <w:p>
-      <w:r>
-        <w:t xml:space="preserve">The games state is </w:t>
-      </w:r>
-      <w:proofErr w:type="spellStart"/>
-      <w:r>
-        <w:t>saved</w:t>
-      </w:r>
-      <w:proofErr w:type="spellEnd"/>
-      <w:r>
-        <w:t xml:space="preserve"> </w:t>
-      </w:r>
-      <w:proofErr w:type="spellStart"/>
-      <w:r>
-        <w:t>by</w:t>
-      </w:r>
-      <w:proofErr w:type="spellEnd"/>
-      <w:r>
-        <w:t xml:space="preserve"> the </w:t>
-      </w:r>
-      <w:proofErr w:type="spellStart"/>
-      <w:r>
-        <w:t>tupple</w:t>
-      </w:r>
-      <w:proofErr w:type="spellEnd"/>
-      <w:r>
-        <w:t xml:space="preserve"> of these 2 variables.</w:t>
-      </w:r>
-    </w:p>
+    <w:p/>
     <w:p/>
     <w:p/>
     <w:p>
@@ -10290,6 +11567,95 @@
 <file path=word/numbering.xml><?xml version="1.0" encoding="utf-8"?>
 <w:numbering xmlns:ve="http://schemas.openxmlformats.org/markup-compatibility/2006" xmlns:o="urn:schemas-microsoft-com:office:office" xmlns:r="http://schemas.openxmlformats.org/officeDocument/2006/relationships" xmlns:m="http://schemas.openxmlformats.org/officeDocument/2006/math" xmlns:v="urn:schemas-microsoft-com:vml" xmlns:wp="http://schemas.openxmlformats.org/drawingml/2006/wordprocessingDrawing" xmlns:w10="urn:schemas-microsoft-com:office:word" xmlns:w="http://schemas.openxmlformats.org/wordprocessingml/2006/main" xmlns:wne="http://schemas.microsoft.com/office/word/2006/wordml">
   <w:abstractNum w:abstractNumId="0">
+    <w:nsid w:val="0B032CE7"/>
+    <w:multiLevelType w:val="hybridMultilevel"/>
+    <w:tmpl w:val="DB0E643C"/>
+    <w:lvl w:ilvl="0" w:tplc="04130011">
+      <w:start w:val="1"/>
+      <w:numFmt w:val="decimal"/>
+      <w:lvlText w:val="%1)"/>
+      <w:lvlJc w:val="left"/>
+      <w:pPr>
+        <w:ind w:left="720" w:hanging="360"/>
+      </w:pPr>
+      <w:rPr>
+        <w:rFonts w:hint="default"/>
+      </w:rPr>
+    </w:lvl>
+    <w:lvl w:ilvl="1" w:tplc="04130019" w:tentative="1">
+      <w:start w:val="1"/>
+      <w:numFmt w:val="lowerLetter"/>
+      <w:lvlText w:val="%2."/>
+      <w:lvlJc w:val="left"/>
+      <w:pPr>
+        <w:ind w:left="1440" w:hanging="360"/>
+      </w:pPr>
+    </w:lvl>
+    <w:lvl w:ilvl="2" w:tplc="0413001B" w:tentative="1">
+      <w:start w:val="1"/>
+      <w:numFmt w:val="lowerRoman"/>
+      <w:lvlText w:val="%3."/>
+      <w:lvlJc w:val="right"/>
+      <w:pPr>
+        <w:ind w:left="2160" w:hanging="180"/>
+      </w:pPr>
+    </w:lvl>
+    <w:lvl w:ilvl="3" w:tplc="0413000F" w:tentative="1">
+      <w:start w:val="1"/>
+      <w:numFmt w:val="decimal"/>
+      <w:lvlText w:val="%4."/>
+      <w:lvlJc w:val="left"/>
+      <w:pPr>
+        <w:ind w:left="2880" w:hanging="360"/>
+      </w:pPr>
+    </w:lvl>
+    <w:lvl w:ilvl="4" w:tplc="04130019" w:tentative="1">
+      <w:start w:val="1"/>
+      <w:numFmt w:val="lowerLetter"/>
+      <w:lvlText w:val="%5."/>
+      <w:lvlJc w:val="left"/>
+      <w:pPr>
+        <w:ind w:left="3600" w:hanging="360"/>
+      </w:pPr>
+    </w:lvl>
+    <w:lvl w:ilvl="5" w:tplc="0413001B" w:tentative="1">
+      <w:start w:val="1"/>
+      <w:numFmt w:val="lowerRoman"/>
+      <w:lvlText w:val="%6."/>
+      <w:lvlJc w:val="right"/>
+      <w:pPr>
+        <w:ind w:left="4320" w:hanging="180"/>
+      </w:pPr>
+    </w:lvl>
+    <w:lvl w:ilvl="6" w:tplc="0413000F" w:tentative="1">
+      <w:start w:val="1"/>
+      <w:numFmt w:val="decimal"/>
+      <w:lvlText w:val="%7."/>
+      <w:lvlJc w:val="left"/>
+      <w:pPr>
+        <w:ind w:left="5040" w:hanging="360"/>
+      </w:pPr>
+    </w:lvl>
+    <w:lvl w:ilvl="7" w:tplc="04130019" w:tentative="1">
+      <w:start w:val="1"/>
+      <w:numFmt w:val="lowerLetter"/>
+      <w:lvlText w:val="%8."/>
+      <w:lvlJc w:val="left"/>
+      <w:pPr>
+        <w:ind w:left="5760" w:hanging="360"/>
+      </w:pPr>
+    </w:lvl>
+    <w:lvl w:ilvl="8" w:tplc="0413001B" w:tentative="1">
+      <w:start w:val="1"/>
+      <w:numFmt w:val="lowerRoman"/>
+      <w:lvlText w:val="%9."/>
+      <w:lvlJc w:val="right"/>
+      <w:pPr>
+        <w:ind w:left="6480" w:hanging="180"/>
+      </w:pPr>
+    </w:lvl>
+  </w:abstractNum>
+  <w:abstractNum w:abstractNumId="1">
     <w:nsid w:val="2A4E2726"/>
     <w:multiLevelType w:val="hybridMultilevel"/>
     <w:tmpl w:val="8FF087D2"/>
@@ -10378,7 +11744,7 @@
       </w:pPr>
     </w:lvl>
   </w:abstractNum>
-  <w:abstractNum w:abstractNumId="1">
+  <w:abstractNum w:abstractNumId="2">
     <w:nsid w:val="321C2A43"/>
     <w:multiLevelType w:val="hybridMultilevel"/>
     <w:tmpl w:val="C80E6392"/>
@@ -10467,7 +11833,7 @@
       </w:pPr>
     </w:lvl>
   </w:abstractNum>
-  <w:abstractNum w:abstractNumId="2">
+  <w:abstractNum w:abstractNumId="3">
     <w:nsid w:val="37B96EB0"/>
     <w:multiLevelType w:val="hybridMultilevel"/>
     <w:tmpl w:val="DA58F2AA"/>
@@ -10556,7 +11922,7 @@
       </w:pPr>
     </w:lvl>
   </w:abstractNum>
-  <w:abstractNum w:abstractNumId="3">
+  <w:abstractNum w:abstractNumId="4">
     <w:nsid w:val="4FFC43EA"/>
     <w:multiLevelType w:val="hybridMultilevel"/>
     <w:tmpl w:val="B1A45690"/>
@@ -10669,7 +12035,120 @@
       </w:rPr>
     </w:lvl>
   </w:abstractNum>
-  <w:abstractNum w:abstractNumId="4">
+  <w:abstractNum w:abstractNumId="5">
+    <w:nsid w:val="571E661F"/>
+    <w:multiLevelType w:val="hybridMultilevel"/>
+    <w:tmpl w:val="691A9438"/>
+    <w:lvl w:ilvl="0" w:tplc="3E243846">
+      <w:start w:val="3"/>
+      <w:numFmt w:val="bullet"/>
+      <w:lvlText w:val="-"/>
+      <w:lvlJc w:val="left"/>
+      <w:pPr>
+        <w:ind w:left="1068" w:hanging="360"/>
+      </w:pPr>
+      <w:rPr>
+        <w:rFonts w:ascii="Calibri" w:eastAsiaTheme="minorHAnsi" w:hAnsi="Calibri" w:cstheme="minorBidi" w:hint="default"/>
+      </w:rPr>
+    </w:lvl>
+    <w:lvl w:ilvl="1" w:tplc="04130003">
+      <w:start w:val="1"/>
+      <w:numFmt w:val="bullet"/>
+      <w:lvlText w:val="o"/>
+      <w:lvlJc w:val="left"/>
+      <w:pPr>
+        <w:ind w:left="1788" w:hanging="360"/>
+      </w:pPr>
+      <w:rPr>
+        <w:rFonts w:ascii="Courier New" w:hAnsi="Courier New" w:cs="Courier New" w:hint="default"/>
+      </w:rPr>
+    </w:lvl>
+    <w:lvl w:ilvl="2" w:tplc="04130005" w:tentative="1">
+      <w:start w:val="1"/>
+      <w:numFmt w:val="bullet"/>
+      <w:lvlText w:val=""/>
+      <w:lvlJc w:val="left"/>
+      <w:pPr>
+        <w:ind w:left="2508" w:hanging="360"/>
+      </w:pPr>
+      <w:rPr>
+        <w:rFonts w:ascii="Wingdings" w:hAnsi="Wingdings" w:hint="default"/>
+      </w:rPr>
+    </w:lvl>
+    <w:lvl w:ilvl="3" w:tplc="04130001" w:tentative="1">
+      <w:start w:val="1"/>
+      <w:numFmt w:val="bullet"/>
+      <w:lvlText w:val=""/>
+      <w:lvlJc w:val="left"/>
+      <w:pPr>
+        <w:ind w:left="3228" w:hanging="360"/>
+      </w:pPr>
+      <w:rPr>
+        <w:rFonts w:ascii="Symbol" w:hAnsi="Symbol" w:hint="default"/>
+      </w:rPr>
+    </w:lvl>
+    <w:lvl w:ilvl="4" w:tplc="04130003" w:tentative="1">
+      <w:start w:val="1"/>
+      <w:numFmt w:val="bullet"/>
+      <w:lvlText w:val="o"/>
+      <w:lvlJc w:val="left"/>
+      <w:pPr>
+        <w:ind w:left="3948" w:hanging="360"/>
+      </w:pPr>
+      <w:rPr>
+        <w:rFonts w:ascii="Courier New" w:hAnsi="Courier New" w:cs="Courier New" w:hint="default"/>
+      </w:rPr>
+    </w:lvl>
+    <w:lvl w:ilvl="5" w:tplc="04130005" w:tentative="1">
+      <w:start w:val="1"/>
+      <w:numFmt w:val="bullet"/>
+      <w:lvlText w:val=""/>
+      <w:lvlJc w:val="left"/>
+      <w:pPr>
+        <w:ind w:left="4668" w:hanging="360"/>
+      </w:pPr>
+      <w:rPr>
+        <w:rFonts w:ascii="Wingdings" w:hAnsi="Wingdings" w:hint="default"/>
+      </w:rPr>
+    </w:lvl>
+    <w:lvl w:ilvl="6" w:tplc="04130001" w:tentative="1">
+      <w:start w:val="1"/>
+      <w:numFmt w:val="bullet"/>
+      <w:lvlText w:val=""/>
+      <w:lvlJc w:val="left"/>
+      <w:pPr>
+        <w:ind w:left="5388" w:hanging="360"/>
+      </w:pPr>
+      <w:rPr>
+        <w:rFonts w:ascii="Symbol" w:hAnsi="Symbol" w:hint="default"/>
+      </w:rPr>
+    </w:lvl>
+    <w:lvl w:ilvl="7" w:tplc="04130003" w:tentative="1">
+      <w:start w:val="1"/>
+      <w:numFmt w:val="bullet"/>
+      <w:lvlText w:val="o"/>
+      <w:lvlJc w:val="left"/>
+      <w:pPr>
+        <w:ind w:left="6108" w:hanging="360"/>
+      </w:pPr>
+      <w:rPr>
+        <w:rFonts w:ascii="Courier New" w:hAnsi="Courier New" w:cs="Courier New" w:hint="default"/>
+      </w:rPr>
+    </w:lvl>
+    <w:lvl w:ilvl="8" w:tplc="04130005" w:tentative="1">
+      <w:start w:val="1"/>
+      <w:numFmt w:val="bullet"/>
+      <w:lvlText w:val=""/>
+      <w:lvlJc w:val="left"/>
+      <w:pPr>
+        <w:ind w:left="6828" w:hanging="360"/>
+      </w:pPr>
+      <w:rPr>
+        <w:rFonts w:ascii="Wingdings" w:hAnsi="Wingdings" w:hint="default"/>
+      </w:rPr>
+    </w:lvl>
+  </w:abstractNum>
+  <w:abstractNum w:abstractNumId="6">
     <w:nsid w:val="58A85D18"/>
     <w:multiLevelType w:val="hybridMultilevel"/>
     <w:tmpl w:val="B58EAE74"/>
@@ -10782,19 +12261,25 @@
     </w:lvl>
   </w:abstractNum>
   <w:num w:numId="1">
+    <w:abstractNumId w:val="6"/>
+  </w:num>
+  <w:num w:numId="2">
+    <w:abstractNumId w:val="1"/>
+  </w:num>
+  <w:num w:numId="3">
+    <w:abstractNumId w:val="3"/>
+  </w:num>
+  <w:num w:numId="4">
+    <w:abstractNumId w:val="2"/>
+  </w:num>
+  <w:num w:numId="5">
     <w:abstractNumId w:val="4"/>
   </w:num>
-  <w:num w:numId="2">
+  <w:num w:numId="6">
     <w:abstractNumId w:val="0"/>
   </w:num>
-  <w:num w:numId="3">
-    <w:abstractNumId w:val="2"/>
-  </w:num>
-  <w:num w:numId="4">
-    <w:abstractNumId w:val="1"/>
-  </w:num>
-  <w:num w:numId="5">
-    <w:abstractNumId w:val="3"/>
+  <w:num w:numId="7">
+    <w:abstractNumId w:val="5"/>
   </w:num>
 </w:numbering>
 </file>

</xml_diff>